<commit_message>
Pure Pain in the ...
</commit_message>
<xml_diff>
--- a/SIpos Kristóf/Oktv/Oktv 2324/10 érdekesség.docx
+++ b/SIpos Kristóf/Oktv/Oktv 2324/10 érdekesség.docx
@@ -3,137 +3,3703 @@
 <w:document xmlns:wpc="http://schemas.microsoft.com/office/word/2010/wordprocessingCanvas" xmlns:cx="http://schemas.microsoft.com/office/drawing/2014/chartex" xmlns:cx1="http://schemas.microsoft.com/office/drawing/2015/9/8/chartex" xmlns:cx2="http://schemas.microsoft.com/office/drawing/2015/10/21/chartex" xmlns:cx3="http://schemas.microsoft.com/office/drawing/2016/5/9/chartex" xmlns:cx4="http://schemas.microsoft.com/office/drawing/2016/5/10/chartex" xmlns:cx5="http://schemas.microsoft.com/office/drawing/2016/5/11/chartex" xmlns:cx6="http://schemas.microsoft.com/office/drawing/2016/5/12/chartex" xmlns:cx7="http://schemas.microsoft.com/office/drawing/2016/5/13/chartex" xmlns:cx8="http://schemas.microsoft.com/office/drawing/2016/5/14/chartex" xmlns:mc="http://schemas.openxmlformats.org/markup-compatibility/2006" xmlns:aink="http://schemas.microsoft.com/office/drawing/2016/ink" xmlns:am3d="http://schemas.microsoft.com/office/drawing/2017/model3d" xmlns:o="urn:schemas-microsoft-com:office:office" xmlns:oel="http://schemas.microsoft.com/office/2019/extlst" xmlns:r="http://schemas.openxmlformats.org/officeDocument/2006/relationships" xmlns:m="http://schemas.openxmlformats.org/officeDocument/2006/math" xmlns:v="urn:schemas-microsoft-com:vml" xmlns:wp14="http://schemas.microsoft.com/office/word/2010/wordprocessingDrawing" xmlns:wp="http://schemas.openxmlformats.org/drawingml/2006/wordprocessingDrawing" xmlns:w10="urn:schemas-microsoft-com:office:word" xmlns:w="http://schemas.openxmlformats.org/wordprocessingml/2006/main" xmlns:w14="http://schemas.microsoft.com/office/word/2010/wordml" xmlns:w15="http://schemas.microsoft.com/office/word/2012/wordml" xmlns:w16cex="http://schemas.microsoft.com/office/word/2018/wordml/cex" xmlns:w16cid="http://schemas.microsoft.com/office/word/2016/wordml/cid" xmlns:w16="http://schemas.microsoft.com/office/word/2018/wordml" xmlns:w16du="http://schemas.microsoft.com/office/word/2023/wordml/word16du" xmlns:w16sdtdh="http://schemas.microsoft.com/office/word/2020/wordml/sdtdatahash" xmlns:w16sdtfl="http://schemas.microsoft.com/office/word/2024/wordml/sdtformatlock" xmlns:w16se="http://schemas.microsoft.com/office/word/2015/wordml/symex" xmlns:wpg="http://schemas.microsoft.com/office/word/2010/wordprocessingGroup" xmlns:wpi="http://schemas.microsoft.com/office/word/2010/wordprocessingInk" xmlns:wne="http://schemas.microsoft.com/office/word/2006/wordml" xmlns:wps="http://schemas.microsoft.com/office/word/2010/wordprocessingShape" mc:Ignorable="w14 w15 w16se w16cid w16 w16cex w16sdtdh w16sdtfl w16du wp14">
   <w:body>
     <w:p>
+      <w:pPr>
+        <w:jc w:val="both"/>
+        <w:rPr>
+          <w:rFonts w:ascii="Garamond" w:hAnsi="Garamond"/>
+        </w:rPr>
+      </w:pPr>
       <w:r>
+        <w:rPr>
+          <w:rFonts w:ascii="Garamond" w:hAnsi="Garamond"/>
+        </w:rPr>
         <w:t>A kézilabda, mint labdajáték egy népszerű sport. A kézilabdával kapcsolatban vannak olyan érdekes tények, amelyeket eddig talán még te sem ismertél. Itt az ideje felfedni a homályban lévő, labdajátékkal kapcsolatos titkokat.</w:t>
       </w:r>
     </w:p>
     <w:p>
+      <w:pPr>
+        <w:ind w:left="8505" w:hanging="8505"/>
+        <w:jc w:val="both"/>
+        <w:rPr>
+          <w:rFonts w:ascii="Garamond" w:hAnsi="Garamond"/>
+          <w:sz w:val="56"/>
+          <w:szCs w:val="56"/>
+        </w:rPr>
+      </w:pPr>
       <w:r>
-        <w:t>10 érdekesség… …a kézilabdáról</w:t>
+        <w:rPr>
+          <w:rFonts w:ascii="Garamond" w:hAnsi="Garamond"/>
+          <w:noProof/>
+          <w:sz w:val="56"/>
+          <w:szCs w:val="56"/>
+          <w:u w:val="thick" w:color="0070C0"/>
+        </w:rPr>
+        <w:drawing>
+          <wp:anchor distT="0" distB="0" distL="114300" distR="114300" simplePos="0" relativeHeight="251720704" behindDoc="1" locked="0" layoutInCell="1" allowOverlap="1" wp14:anchorId="3C4316A7" wp14:editId="67334BC2">
+            <wp:simplePos x="0" y="0"/>
+            <wp:positionH relativeFrom="column">
+              <wp:posOffset>3608981</wp:posOffset>
+            </wp:positionH>
+            <wp:positionV relativeFrom="paragraph">
+              <wp:posOffset>533005</wp:posOffset>
+            </wp:positionV>
+            <wp:extent cx="2162755" cy="2162755"/>
+            <wp:effectExtent l="0" t="0" r="9525" b="9525"/>
+            <wp:wrapNone/>
+            <wp:docPr id="2026130175" name="Kép 10" descr="A képen labda, rajz, vázlat, labdarúgás látható&#10;&#10;Előfordulhat, hogy az AI által létrehozott tartalom helytelen."/>
+            <wp:cNvGraphicFramePr>
+              <a:graphicFrameLocks xmlns:a="http://schemas.openxmlformats.org/drawingml/2006/main" noChangeAspect="1"/>
+            </wp:cNvGraphicFramePr>
+            <a:graphic xmlns:a="http://schemas.openxmlformats.org/drawingml/2006/main">
+              <a:graphicData uri="http://schemas.openxmlformats.org/drawingml/2006/picture">
+                <pic:pic xmlns:pic="http://schemas.openxmlformats.org/drawingml/2006/picture">
+                  <pic:nvPicPr>
+                    <pic:cNvPr id="2026130175" name="Kép 10" descr="A képen labda, rajz, vázlat, labdarúgás látható&#10;&#10;Előfordulhat, hogy az AI által létrehozott tartalom helytelen."/>
+                    <pic:cNvPicPr>
+                      <a:picLocks noChangeAspect="1" noChangeArrowheads="1"/>
+                    </pic:cNvPicPr>
+                  </pic:nvPicPr>
+                  <pic:blipFill>
+                    <a:blip r:embed="rId4" cstate="print">
+                      <a:extLst>
+                        <a:ext uri="{28A0092B-C50C-407E-A947-70E740481C1C}">
+                          <a14:useLocalDpi xmlns:a14="http://schemas.microsoft.com/office/drawing/2010/main" val="0"/>
+                        </a:ext>
+                      </a:extLst>
+                    </a:blip>
+                    <a:srcRect/>
+                    <a:stretch>
+                      <a:fillRect/>
+                    </a:stretch>
+                  </pic:blipFill>
+                  <pic:spPr bwMode="auto">
+                    <a:xfrm rot="10800000">
+                      <a:off x="0" y="0"/>
+                      <a:ext cx="2162755" cy="2162755"/>
+                    </a:xfrm>
+                    <a:prstGeom prst="rect">
+                      <a:avLst/>
+                    </a:prstGeom>
+                    <a:noFill/>
+                    <a:ln>
+                      <a:noFill/>
+                    </a:ln>
+                  </pic:spPr>
+                </pic:pic>
+              </a:graphicData>
+            </a:graphic>
+            <wp14:sizeRelH relativeFrom="margin">
+              <wp14:pctWidth>0</wp14:pctWidth>
+            </wp14:sizeRelH>
+            <wp14:sizeRelV relativeFrom="margin">
+              <wp14:pctHeight>0</wp14:pctHeight>
+            </wp14:sizeRelV>
+          </wp:anchor>
+        </w:drawing>
+      </w:r>
+      <w:r>
+        <w:rPr>
+          <w:rFonts w:ascii="Garamond" w:hAnsi="Garamond"/>
+          <w:noProof/>
+          <w:sz w:val="56"/>
+          <w:szCs w:val="56"/>
+          <w:u w:val="thick" w:color="0070C0"/>
+        </w:rPr>
+        <mc:AlternateContent>
+          <mc:Choice Requires="wps">
+            <w:drawing>
+              <wp:anchor distT="0" distB="0" distL="114300" distR="114300" simplePos="0" relativeHeight="251699200" behindDoc="0" locked="0" layoutInCell="1" allowOverlap="1" wp14:anchorId="2E41827D" wp14:editId="1D6C40F2">
+                <wp:simplePos x="0" y="0"/>
+                <wp:positionH relativeFrom="column">
+                  <wp:posOffset>3639572</wp:posOffset>
+                </wp:positionH>
+                <wp:positionV relativeFrom="paragraph">
+                  <wp:posOffset>515592</wp:posOffset>
+                </wp:positionV>
+                <wp:extent cx="558000" cy="558000"/>
+                <wp:effectExtent l="0" t="0" r="5715" b="0"/>
+                <wp:wrapNone/>
+                <wp:docPr id="551782044" name="Ellipszis 4"/>
+                <wp:cNvGraphicFramePr/>
+                <a:graphic xmlns:a="http://schemas.openxmlformats.org/drawingml/2006/main">
+                  <a:graphicData uri="http://schemas.microsoft.com/office/word/2010/wordprocessingShape">
+                    <wps:wsp>
+                      <wps:cNvSpPr/>
+                      <wps:spPr>
+                        <a:xfrm>
+                          <a:off x="0" y="0"/>
+                          <a:ext cx="558000" cy="558000"/>
+                        </a:xfrm>
+                        <a:prstGeom prst="ellipse">
+                          <a:avLst/>
+                        </a:prstGeom>
+                        <a:gradFill flip="none" rotWithShape="1">
+                          <a:gsLst>
+                            <a:gs pos="0">
+                              <a:schemeClr val="accent1">
+                                <a:lumMod val="5000"/>
+                                <a:lumOff val="95000"/>
+                              </a:schemeClr>
+                            </a:gs>
+                            <a:gs pos="46000">
+                              <a:srgbClr val="0070C0"/>
+                            </a:gs>
+                            <a:gs pos="83000">
+                              <a:srgbClr val="0070C0"/>
+                            </a:gs>
+                            <a:gs pos="100000">
+                              <a:srgbClr val="0070C0"/>
+                            </a:gs>
+                          </a:gsLst>
+                          <a:lin ang="2700000" scaled="1"/>
+                          <a:tileRect/>
+                        </a:gradFill>
+                        <a:ln>
+                          <a:noFill/>
+                        </a:ln>
+                        <a:effectLst/>
+                      </wps:spPr>
+                      <wps:style>
+                        <a:lnRef idx="2">
+                          <a:schemeClr val="accent1">
+                            <a:shade val="15000"/>
+                          </a:schemeClr>
+                        </a:lnRef>
+                        <a:fillRef idx="1">
+                          <a:schemeClr val="accent1"/>
+                        </a:fillRef>
+                        <a:effectRef idx="0">
+                          <a:schemeClr val="accent1"/>
+                        </a:effectRef>
+                        <a:fontRef idx="minor">
+                          <a:schemeClr val="lt1"/>
+                        </a:fontRef>
+                      </wps:style>
+                      <wps:txbx>
+                        <w:txbxContent>
+                          <w:p>
+                            <w:pPr>
+                              <w:jc w:val="center"/>
+                              <w:rPr>
+                                <w:rFonts w:ascii="Garamond" w:hAnsi="Garamond"/>
+                                <w:b/>
+                                <w:bCs/>
+                                <w:sz w:val="40"/>
+                                <w:szCs w:val="40"/>
+                              </w:rPr>
+                            </w:pPr>
+                            <w:r>
+                              <w:rPr>
+                                <w:rFonts w:ascii="Garamond" w:hAnsi="Garamond"/>
+                                <w:b/>
+                                <w:bCs/>
+                                <w:sz w:val="40"/>
+                                <w:szCs w:val="40"/>
+                              </w:rPr>
+                              <w:t>1</w:t>
+                            </w:r>
+                          </w:p>
+                        </w:txbxContent>
+                      </wps:txbx>
+                      <wps:bodyPr rot="0" spcFirstLastPara="0" vertOverflow="overflow" horzOverflow="overflow" vert="horz" wrap="square" lIns="91440" tIns="45720" rIns="91440" bIns="45720" numCol="1" spcCol="0" rtlCol="0" fromWordArt="0" anchor="ctr" anchorCtr="0" forceAA="0" compatLnSpc="1">
+                        <a:prstTxWarp prst="textNoShape">
+                          <a:avLst/>
+                        </a:prstTxWarp>
+                        <a:noAutofit/>
+                      </wps:bodyPr>
+                    </wps:wsp>
+                  </a:graphicData>
+                </a:graphic>
+                <wp14:sizeRelH relativeFrom="margin">
+                  <wp14:pctWidth>0</wp14:pctWidth>
+                </wp14:sizeRelH>
+                <wp14:sizeRelV relativeFrom="margin">
+                  <wp14:pctHeight>0</wp14:pctHeight>
+                </wp14:sizeRelV>
+              </wp:anchor>
+            </w:drawing>
+          </mc:Choice>
+          <mc:Fallback>
+            <w:pict>
+              <v:oval w14:anchorId="2E41827D" id="Ellipszis 4" o:spid="_x0000_s1026" style="position:absolute;left:0;text-align:left;margin-left:286.6pt;margin-top:40.6pt;width:43.95pt;height:43.95pt;z-index:251699200;visibility:visible;mso-wrap-style:square;mso-width-percent:0;mso-height-percent:0;mso-wrap-distance-left:9pt;mso-wrap-distance-top:0;mso-wrap-distance-right:9pt;mso-wrap-distance-bottom:0;mso-position-horizontal:absolute;mso-position-horizontal-relative:text;mso-position-vertical:absolute;mso-position-vertical-relative:text;mso-width-percent:0;mso-height-percent:0;mso-width-relative:margin;mso-height-relative:margin;v-text-anchor:middle" o:gfxdata="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" fillcolor="#f0f8fc [180]" stroked="f" strokeweight="1.5pt">
+                <v:fill color2="#0070c0" rotate="t" angle="45" colors="0 #f0f8fd;30147f #0070c0;54395f #0070c0;1 #0070c0" focus="100%" type="gradient"/>
+                <v:stroke joinstyle="miter"/>
+                <v:textbox>
+                  <w:txbxContent>
+                    <w:p>
+                      <w:pPr>
+                        <w:jc w:val="center"/>
+                        <w:rPr>
+                          <w:rFonts w:ascii="Garamond" w:hAnsi="Garamond"/>
+                          <w:b/>
+                          <w:bCs/>
+                          <w:sz w:val="40"/>
+                          <w:szCs w:val="40"/>
+                        </w:rPr>
+                      </w:pPr>
+                      <w:r>
+                        <w:rPr>
+                          <w:rFonts w:ascii="Garamond" w:hAnsi="Garamond"/>
+                          <w:b/>
+                          <w:bCs/>
+                          <w:sz w:val="40"/>
+                          <w:szCs w:val="40"/>
+                        </w:rPr>
+                        <w:t>1</w:t>
+                      </w:r>
+                    </w:p>
+                  </w:txbxContent>
+                </v:textbox>
+              </v:oval>
+            </w:pict>
+          </mc:Fallback>
+        </mc:AlternateContent>
+      </w:r>
+      <w:r>
+        <w:rPr>
+          <w:rFonts w:ascii="Garamond" w:hAnsi="Garamond"/>
+          <w:noProof/>
+          <w:sz w:val="56"/>
+          <w:szCs w:val="56"/>
+          <w:u w:val="thick" w:color="0070C0"/>
+        </w:rPr>
+        <mc:AlternateContent>
+          <mc:Choice Requires="wps">
+            <w:drawing>
+              <wp:anchor distT="0" distB="0" distL="114300" distR="114300" simplePos="0" relativeHeight="251705344" behindDoc="0" locked="0" layoutInCell="1" allowOverlap="1" wp14:anchorId="4F3CCAB8" wp14:editId="4BCFF50D">
+                <wp:simplePos x="0" y="0"/>
+                <wp:positionH relativeFrom="column">
+                  <wp:posOffset>5198082</wp:posOffset>
+                </wp:positionH>
+                <wp:positionV relativeFrom="paragraph">
+                  <wp:posOffset>515233</wp:posOffset>
+                </wp:positionV>
+                <wp:extent cx="558000" cy="558000"/>
+                <wp:effectExtent l="0" t="0" r="0" b="0"/>
+                <wp:wrapNone/>
+                <wp:docPr id="221559998" name="Ellipszis 4"/>
+                <wp:cNvGraphicFramePr/>
+                <a:graphic xmlns:a="http://schemas.openxmlformats.org/drawingml/2006/main">
+                  <a:graphicData uri="http://schemas.microsoft.com/office/word/2010/wordprocessingShape">
+                    <wps:wsp>
+                      <wps:cNvSpPr/>
+                      <wps:spPr>
+                        <a:xfrm>
+                          <a:off x="0" y="0"/>
+                          <a:ext cx="558000" cy="558000"/>
+                        </a:xfrm>
+                        <a:prstGeom prst="ellipse">
+                          <a:avLst/>
+                        </a:prstGeom>
+                        <a:gradFill flip="none" rotWithShape="1">
+                          <a:gsLst>
+                            <a:gs pos="0">
+                              <a:schemeClr val="accent1">
+                                <a:lumMod val="5000"/>
+                                <a:lumOff val="95000"/>
+                              </a:schemeClr>
+                            </a:gs>
+                            <a:gs pos="46000">
+                              <a:srgbClr val="0070C0"/>
+                            </a:gs>
+                            <a:gs pos="83000">
+                              <a:srgbClr val="0070C0"/>
+                            </a:gs>
+                            <a:gs pos="100000">
+                              <a:srgbClr val="0070C0"/>
+                            </a:gs>
+                          </a:gsLst>
+                          <a:lin ang="2700000" scaled="1"/>
+                          <a:tileRect/>
+                        </a:gradFill>
+                        <a:ln>
+                          <a:noFill/>
+                        </a:ln>
+                        <a:effectLst/>
+                      </wps:spPr>
+                      <wps:style>
+                        <a:lnRef idx="2">
+                          <a:schemeClr val="accent1">
+                            <a:shade val="15000"/>
+                          </a:schemeClr>
+                        </a:lnRef>
+                        <a:fillRef idx="1">
+                          <a:schemeClr val="accent1"/>
+                        </a:fillRef>
+                        <a:effectRef idx="0">
+                          <a:schemeClr val="accent1"/>
+                        </a:effectRef>
+                        <a:fontRef idx="minor">
+                          <a:schemeClr val="lt1"/>
+                        </a:fontRef>
+                      </wps:style>
+                      <wps:txbx>
+                        <w:txbxContent>
+                          <w:p>
+                            <w:pPr>
+                              <w:jc w:val="center"/>
+                              <w:rPr>
+                                <w:rFonts w:ascii="Garamond" w:hAnsi="Garamond"/>
+                                <w:b/>
+                                <w:bCs/>
+                                <w:sz w:val="40"/>
+                                <w:szCs w:val="40"/>
+                              </w:rPr>
+                            </w:pPr>
+                            <w:r>
+                              <w:rPr>
+                                <w:rFonts w:ascii="Garamond" w:hAnsi="Garamond"/>
+                                <w:b/>
+                                <w:bCs/>
+                                <w:sz w:val="40"/>
+                                <w:szCs w:val="40"/>
+                              </w:rPr>
+                              <w:t>6</w:t>
+                            </w:r>
+                          </w:p>
+                        </w:txbxContent>
+                      </wps:txbx>
+                      <wps:bodyPr rot="0" spcFirstLastPara="0" vertOverflow="overflow" horzOverflow="overflow" vert="horz" wrap="square" lIns="91440" tIns="45720" rIns="91440" bIns="45720" numCol="1" spcCol="0" rtlCol="0" fromWordArt="0" anchor="ctr" anchorCtr="0" forceAA="0" compatLnSpc="1">
+                        <a:prstTxWarp prst="textNoShape">
+                          <a:avLst/>
+                        </a:prstTxWarp>
+                        <a:noAutofit/>
+                      </wps:bodyPr>
+                    </wps:wsp>
+                  </a:graphicData>
+                </a:graphic>
+                <wp14:sizeRelH relativeFrom="margin">
+                  <wp14:pctWidth>0</wp14:pctWidth>
+                </wp14:sizeRelH>
+                <wp14:sizeRelV relativeFrom="margin">
+                  <wp14:pctHeight>0</wp14:pctHeight>
+                </wp14:sizeRelV>
+              </wp:anchor>
+            </w:drawing>
+          </mc:Choice>
+          <mc:Fallback>
+            <w:pict>
+              <v:oval w14:anchorId="4F3CCAB8" id="_x0000_s1027" style="position:absolute;left:0;text-align:left;margin-left:409.3pt;margin-top:40.55pt;width:43.95pt;height:43.95pt;z-index:251705344;visibility:visible;mso-wrap-style:square;mso-width-percent:0;mso-height-percent:0;mso-wrap-distance-left:9pt;mso-wrap-distance-top:0;mso-wrap-distance-right:9pt;mso-wrap-distance-bottom:0;mso-position-horizontal:absolute;mso-position-horizontal-relative:text;mso-position-vertical:absolute;mso-position-vertical-relative:text;mso-width-percent:0;mso-height-percent:0;mso-width-relative:margin;mso-height-relative:margin;v-text-anchor:middle" o:gfxdata="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" fillcolor="#f0f8fc [180]" stroked="f" strokeweight="1.5pt">
+                <v:fill color2="#0070c0" rotate="t" angle="45" colors="0 #f0f8fd;30147f #0070c0;54395f #0070c0;1 #0070c0" focus="100%" type="gradient"/>
+                <v:stroke joinstyle="miter"/>
+                <v:textbox>
+                  <w:txbxContent>
+                    <w:p>
+                      <w:pPr>
+                        <w:jc w:val="center"/>
+                        <w:rPr>
+                          <w:rFonts w:ascii="Garamond" w:hAnsi="Garamond"/>
+                          <w:b/>
+                          <w:bCs/>
+                          <w:sz w:val="40"/>
+                          <w:szCs w:val="40"/>
+                        </w:rPr>
+                      </w:pPr>
+                      <w:r>
+                        <w:rPr>
+                          <w:rFonts w:ascii="Garamond" w:hAnsi="Garamond"/>
+                          <w:b/>
+                          <w:bCs/>
+                          <w:sz w:val="40"/>
+                          <w:szCs w:val="40"/>
+                        </w:rPr>
+                        <w:t>6</w:t>
+                      </w:r>
+                    </w:p>
+                  </w:txbxContent>
+                </v:textbox>
+              </v:oval>
+            </w:pict>
+          </mc:Fallback>
+        </mc:AlternateContent>
+      </w:r>
+      <w:r>
+        <w:rPr>
+          <w:rFonts w:ascii="Garamond" w:hAnsi="Garamond"/>
+          <w:b/>
+          <w:bCs/>
+          <w:noProof/>
+          <w:sz w:val="56"/>
+          <w:szCs w:val="56"/>
+          <w:u w:val="thick" w:color="0070C0"/>
+        </w:rPr>
+        <mc:AlternateContent>
+          <mc:Choice Requires="wpg">
+            <w:drawing>
+              <wp:anchor distT="0" distB="0" distL="114300" distR="114300" simplePos="0" relativeHeight="251667456" behindDoc="1" locked="0" layoutInCell="1" allowOverlap="1" wp14:anchorId="1BE1BF5B" wp14:editId="679551C7">
+                <wp:simplePos x="0" y="0"/>
+                <wp:positionH relativeFrom="column">
+                  <wp:posOffset>5770880</wp:posOffset>
+                </wp:positionH>
+                <wp:positionV relativeFrom="paragraph">
+                  <wp:posOffset>517829</wp:posOffset>
+                </wp:positionV>
+                <wp:extent cx="3172460" cy="739002"/>
+                <wp:effectExtent l="0" t="0" r="8890" b="4445"/>
+                <wp:wrapNone/>
+                <wp:docPr id="1038699971" name="Csoportba foglalás 3"/>
+                <wp:cNvGraphicFramePr/>
+                <a:graphic xmlns:a="http://schemas.openxmlformats.org/drawingml/2006/main">
+                  <a:graphicData uri="http://schemas.microsoft.com/office/word/2010/wordprocessingGroup">
+                    <wpg:wgp>
+                      <wpg:cNvGrpSpPr/>
+                      <wpg:grpSpPr>
+                        <a:xfrm>
+                          <a:off x="0" y="0"/>
+                          <a:ext cx="3172460" cy="739002"/>
+                          <a:chOff x="0" y="0"/>
+                          <a:chExt cx="4436828" cy="636104"/>
+                        </a:xfrm>
+                      </wpg:grpSpPr>
+                      <wps:wsp>
+                        <wps:cNvPr id="373579837" name="Téglalap 2"/>
+                        <wps:cNvSpPr/>
+                        <wps:spPr>
+                          <a:xfrm>
+                            <a:off x="0" y="0"/>
+                            <a:ext cx="4436828" cy="636104"/>
+                          </a:xfrm>
+                          <a:prstGeom prst="rect">
+                            <a:avLst/>
+                          </a:prstGeom>
+                          <a:solidFill>
+                            <a:srgbClr val="0070C0"/>
+                          </a:solidFill>
+                          <a:ln>
+                            <a:noFill/>
+                          </a:ln>
+                        </wps:spPr>
+                        <wps:style>
+                          <a:lnRef idx="2">
+                            <a:schemeClr val="accent1">
+                              <a:shade val="15000"/>
+                            </a:schemeClr>
+                          </a:lnRef>
+                          <a:fillRef idx="1">
+                            <a:schemeClr val="accent1"/>
+                          </a:fillRef>
+                          <a:effectRef idx="0">
+                            <a:schemeClr val="accent1"/>
+                          </a:effectRef>
+                          <a:fontRef idx="minor">
+                            <a:schemeClr val="lt1"/>
+                          </a:fontRef>
+                        </wps:style>
+                        <wps:bodyPr rot="0" spcFirstLastPara="0" vertOverflow="overflow" horzOverflow="overflow" vert="horz" wrap="square" lIns="91440" tIns="45720" rIns="91440" bIns="45720" numCol="1" spcCol="0" rtlCol="0" fromWordArt="0" anchor="ctr" anchorCtr="0" forceAA="0" compatLnSpc="1">
+                          <a:prstTxWarp prst="textNoShape">
+                            <a:avLst/>
+                          </a:prstTxWarp>
+                          <a:noAutofit/>
+                        </wps:bodyPr>
+                      </wps:wsp>
+                      <wps:wsp>
+                        <wps:cNvPr id="153641886" name="Téglalap 1"/>
+                        <wps:cNvSpPr/>
+                        <wps:spPr>
+                          <a:xfrm>
+                            <a:off x="39757" y="47707"/>
+                            <a:ext cx="4309607" cy="492760"/>
+                          </a:xfrm>
+                          <a:prstGeom prst="rect">
+                            <a:avLst/>
+                          </a:prstGeom>
+                          <a:solidFill>
+                            <a:schemeClr val="tx2">
+                              <a:lumMod val="10000"/>
+                              <a:lumOff val="90000"/>
+                            </a:schemeClr>
+                          </a:solidFill>
+                          <a:ln>
+                            <a:solidFill>
+                              <a:schemeClr val="bg1"/>
+                            </a:solidFill>
+                          </a:ln>
+                        </wps:spPr>
+                        <wps:style>
+                          <a:lnRef idx="2">
+                            <a:schemeClr val="accent1">
+                              <a:shade val="15000"/>
+                            </a:schemeClr>
+                          </a:lnRef>
+                          <a:fillRef idx="1">
+                            <a:schemeClr val="accent1"/>
+                          </a:fillRef>
+                          <a:effectRef idx="0">
+                            <a:schemeClr val="accent1"/>
+                          </a:effectRef>
+                          <a:fontRef idx="minor">
+                            <a:schemeClr val="lt1"/>
+                          </a:fontRef>
+                        </wps:style>
+                        <wps:bodyPr rot="0" spcFirstLastPara="0" vertOverflow="overflow" horzOverflow="overflow" vert="horz" wrap="square" lIns="91440" tIns="45720" rIns="91440" bIns="45720" numCol="1" spcCol="0" rtlCol="0" fromWordArt="0" anchor="ctr" anchorCtr="0" forceAA="0" compatLnSpc="1">
+                          <a:prstTxWarp prst="textNoShape">
+                            <a:avLst/>
+                          </a:prstTxWarp>
+                          <a:noAutofit/>
+                        </wps:bodyPr>
+                      </wps:wsp>
+                    </wpg:wgp>
+                  </a:graphicData>
+                </a:graphic>
+                <wp14:sizeRelH relativeFrom="margin">
+                  <wp14:pctWidth>0</wp14:pctWidth>
+                </wp14:sizeRelH>
+                <wp14:sizeRelV relativeFrom="margin">
+                  <wp14:pctHeight>0</wp14:pctHeight>
+                </wp14:sizeRelV>
+              </wp:anchor>
+            </w:drawing>
+          </mc:Choice>
+          <mc:Fallback>
+            <w:pict>
+              <v:group w14:anchorId="25EAB9C3" id="Csoportba foglalás 3" o:spid="_x0000_s1026" style="position:absolute;margin-left:454.4pt;margin-top:40.75pt;width:249.8pt;height:58.2pt;z-index:-251649024;mso-width-relative:margin;mso-height-relative:margin" coordsize="44368,6361" o:gfxdata="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">
+                <v:rect id="Téglalap 2" o:spid="_x0000_s1027" style="position:absolute;width:44368;height:6361;visibility:visible;mso-wrap-style:square;v-text-anchor:middle" o:gfxdata="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" fillcolor="#0070c0" stroked="f" strokeweight="1.5pt"/>
+                <v:rect id="Téglalap 1" o:spid="_x0000_s1028" style="position:absolute;left:397;top:477;width:43096;height:4927;visibility:visible;mso-wrap-style:square;v-text-anchor:middle" o:gfxdata="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" fillcolor="#dceaf7 [351]" strokecolor="white [3212]" strokeweight="1.5pt"/>
+              </v:group>
+            </w:pict>
+          </mc:Fallback>
+        </mc:AlternateContent>
+      </w:r>
+      <w:r>
+        <w:rPr>
+          <w:rFonts w:ascii="Garamond" w:hAnsi="Garamond"/>
+          <w:b/>
+          <w:bCs/>
+          <w:noProof/>
+          <w:sz w:val="56"/>
+          <w:szCs w:val="56"/>
+          <w:u w:val="thick" w:color="0070C0"/>
+        </w:rPr>
+        <mc:AlternateContent>
+          <mc:Choice Requires="wpg">
+            <w:drawing>
+              <wp:anchor distT="0" distB="0" distL="114300" distR="114300" simplePos="0" relativeHeight="251655168" behindDoc="1" locked="0" layoutInCell="1" allowOverlap="1" wp14:anchorId="51CCA51B" wp14:editId="1F16154E">
+                <wp:simplePos x="0" y="0"/>
+                <wp:positionH relativeFrom="column">
+                  <wp:posOffset>-80286</wp:posOffset>
+                </wp:positionH>
+                <wp:positionV relativeFrom="paragraph">
+                  <wp:posOffset>516945</wp:posOffset>
+                </wp:positionV>
+                <wp:extent cx="3681095" cy="636104"/>
+                <wp:effectExtent l="0" t="0" r="0" b="0"/>
+                <wp:wrapNone/>
+                <wp:docPr id="824345771" name="Csoportba foglalás 3"/>
+                <wp:cNvGraphicFramePr/>
+                <a:graphic xmlns:a="http://schemas.openxmlformats.org/drawingml/2006/main">
+                  <a:graphicData uri="http://schemas.microsoft.com/office/word/2010/wordprocessingGroup">
+                    <wpg:wgp>
+                      <wpg:cNvGrpSpPr/>
+                      <wpg:grpSpPr>
+                        <a:xfrm>
+                          <a:off x="0" y="0"/>
+                          <a:ext cx="3681095" cy="636104"/>
+                          <a:chOff x="0" y="0"/>
+                          <a:chExt cx="4436828" cy="636104"/>
+                        </a:xfrm>
+                      </wpg:grpSpPr>
+                      <wps:wsp>
+                        <wps:cNvPr id="962553098" name="Téglalap 2"/>
+                        <wps:cNvSpPr/>
+                        <wps:spPr>
+                          <a:xfrm>
+                            <a:off x="0" y="0"/>
+                            <a:ext cx="4436828" cy="636104"/>
+                          </a:xfrm>
+                          <a:prstGeom prst="rect">
+                            <a:avLst/>
+                          </a:prstGeom>
+                          <a:solidFill>
+                            <a:srgbClr val="0070C0"/>
+                          </a:solidFill>
+                          <a:ln>
+                            <a:noFill/>
+                          </a:ln>
+                        </wps:spPr>
+                        <wps:style>
+                          <a:lnRef idx="2">
+                            <a:schemeClr val="accent1">
+                              <a:shade val="15000"/>
+                            </a:schemeClr>
+                          </a:lnRef>
+                          <a:fillRef idx="1">
+                            <a:schemeClr val="accent1"/>
+                          </a:fillRef>
+                          <a:effectRef idx="0">
+                            <a:schemeClr val="accent1"/>
+                          </a:effectRef>
+                          <a:fontRef idx="minor">
+                            <a:schemeClr val="lt1"/>
+                          </a:fontRef>
+                        </wps:style>
+                        <wps:bodyPr rot="0" spcFirstLastPara="0" vertOverflow="overflow" horzOverflow="overflow" vert="horz" wrap="square" lIns="91440" tIns="45720" rIns="91440" bIns="45720" numCol="1" spcCol="0" rtlCol="0" fromWordArt="0" anchor="ctr" anchorCtr="0" forceAA="0" compatLnSpc="1">
+                          <a:prstTxWarp prst="textNoShape">
+                            <a:avLst/>
+                          </a:prstTxWarp>
+                          <a:noAutofit/>
+                        </wps:bodyPr>
+                      </wps:wsp>
+                      <wps:wsp>
+                        <wps:cNvPr id="1533305749" name="Téglalap 1"/>
+                        <wps:cNvSpPr/>
+                        <wps:spPr>
+                          <a:xfrm>
+                            <a:off x="39757" y="47707"/>
+                            <a:ext cx="4309607" cy="492760"/>
+                          </a:xfrm>
+                          <a:prstGeom prst="rect">
+                            <a:avLst/>
+                          </a:prstGeom>
+                          <a:solidFill>
+                            <a:schemeClr val="tx2">
+                              <a:lumMod val="10000"/>
+                              <a:lumOff val="90000"/>
+                            </a:schemeClr>
+                          </a:solidFill>
+                          <a:ln>
+                            <a:solidFill>
+                              <a:schemeClr val="bg1"/>
+                            </a:solidFill>
+                          </a:ln>
+                        </wps:spPr>
+                        <wps:style>
+                          <a:lnRef idx="2">
+                            <a:schemeClr val="accent1">
+                              <a:shade val="15000"/>
+                            </a:schemeClr>
+                          </a:lnRef>
+                          <a:fillRef idx="1">
+                            <a:schemeClr val="accent1"/>
+                          </a:fillRef>
+                          <a:effectRef idx="0">
+                            <a:schemeClr val="accent1"/>
+                          </a:effectRef>
+                          <a:fontRef idx="minor">
+                            <a:schemeClr val="lt1"/>
+                          </a:fontRef>
+                        </wps:style>
+                        <wps:bodyPr rot="0" spcFirstLastPara="0" vertOverflow="overflow" horzOverflow="overflow" vert="horz" wrap="square" lIns="91440" tIns="45720" rIns="91440" bIns="45720" numCol="1" spcCol="0" rtlCol="0" fromWordArt="0" anchor="ctr" anchorCtr="0" forceAA="0" compatLnSpc="1">
+                          <a:prstTxWarp prst="textNoShape">
+                            <a:avLst/>
+                          </a:prstTxWarp>
+                          <a:noAutofit/>
+                        </wps:bodyPr>
+                      </wps:wsp>
+                    </wpg:wgp>
+                  </a:graphicData>
+                </a:graphic>
+                <wp14:sizeRelH relativeFrom="margin">
+                  <wp14:pctWidth>0</wp14:pctWidth>
+                </wp14:sizeRelH>
+              </wp:anchor>
+            </w:drawing>
+          </mc:Choice>
+          <mc:Fallback>
+            <w:pict>
+              <v:group w14:anchorId="6C0707D7" id="Csoportba foglalás 3" o:spid="_x0000_s1026" style="position:absolute;margin-left:-6.3pt;margin-top:40.7pt;width:289.85pt;height:50.1pt;z-index:-251661312;mso-width-relative:margin" coordsize="44368,6361" o:gfxdata="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">
+                <v:rect id="Téglalap 2" o:spid="_x0000_s1027" style="position:absolute;width:44368;height:6361;visibility:visible;mso-wrap-style:square;v-text-anchor:middle" o:gfxdata="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" fillcolor="#0070c0" stroked="f" strokeweight="1.5pt"/>
+                <v:rect id="Téglalap 1" o:spid="_x0000_s1028" style="position:absolute;left:397;top:477;width:43096;height:4927;visibility:visible;mso-wrap-style:square;v-text-anchor:middle" o:gfxdata="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" fillcolor="#dceaf7 [351]" strokecolor="white [3212]" strokeweight="1.5pt"/>
+              </v:group>
+            </w:pict>
+          </mc:Fallback>
+        </mc:AlternateContent>
+      </w:r>
+      <w:r>
+        <w:rPr>
+          <w:rFonts w:ascii="Garamond" w:hAnsi="Garamond"/>
+          <w:b/>
+          <w:bCs/>
+          <w:sz w:val="56"/>
+          <w:szCs w:val="56"/>
+          <w:u w:val="thick" w:color="0070C0"/>
+        </w:rPr>
+        <w:t xml:space="preserve">10 </w:t>
+      </w:r>
+      <w:r>
+        <w:rPr>
+          <w:rFonts w:ascii="Garamond" w:hAnsi="Garamond"/>
+          <w:b/>
+          <w:bCs/>
+          <w:sz w:val="56"/>
+          <w:szCs w:val="56"/>
+          <w:u w:val="thick" w:color="0070C0"/>
+        </w:rPr>
+        <w:t>ÉRDEKESSÉG</w:t>
+      </w:r>
+      <w:r>
+        <w:rPr>
+          <w:rFonts w:ascii="Garamond" w:hAnsi="Garamond"/>
+          <w:b/>
+          <w:bCs/>
+          <w:sz w:val="56"/>
+          <w:szCs w:val="56"/>
+          <w:u w:val="thick" w:color="0070C0"/>
+        </w:rPr>
+        <w:t>…</w:t>
+      </w:r>
+      <w:r>
+        <w:rPr>
+          <w:rFonts w:ascii="Garamond" w:hAnsi="Garamond"/>
+          <w:b/>
+          <w:bCs/>
+          <w:sz w:val="80"/>
+          <w:szCs w:val="80"/>
+        </w:rPr>
+        <w:tab/>
+      </w:r>
+      <w:r>
+        <w:rPr>
+          <w:rFonts w:ascii="Garamond" w:hAnsi="Garamond"/>
+          <w:b/>
+          <w:bCs/>
+          <w:sz w:val="56"/>
+          <w:szCs w:val="56"/>
+          <w:u w:val="thick" w:color="0070C0"/>
+        </w:rPr>
+        <w:t>...A KÉZILABDÁRÓL</w:t>
       </w:r>
     </w:p>
     <w:p>
+      <w:pPr>
+        <w:jc w:val="both"/>
+        <w:rPr>
+          <w:rFonts w:ascii="Garamond" w:hAnsi="Garamond"/>
+        </w:rPr>
+        <w:sectPr>
+          <w:pgSz w:w="16838" w:h="11906" w:orient="landscape"/>
+          <w:pgMar w:top="1417" w:right="1417" w:bottom="1417" w:left="1417" w:header="708" w:footer="708" w:gutter="0"/>
+          <w:pgBorders w:offsetFrom="page">
+            <w:top w:val="single" w:sz="24" w:space="24" w:color="0070C0"/>
+            <w:left w:val="single" w:sz="24" w:space="24" w:color="0070C0"/>
+            <w:bottom w:val="single" w:sz="24" w:space="24" w:color="0070C0"/>
+            <w:right w:val="single" w:sz="24" w:space="24" w:color="0070C0"/>
+          </w:pgBorders>
+          <w:cols w:space="708"/>
+          <w:docGrid w:linePitch="360"/>
+        </w:sectPr>
+      </w:pPr>
+    </w:p>
+    <w:p>
+      <w:pPr>
+        <w:jc w:val="both"/>
+        <w:rPr>
+          <w:rFonts w:ascii="Garamond" w:hAnsi="Garamond"/>
+        </w:rPr>
+      </w:pPr>
       <w:r>
-        <w:t>A kézilabda igazából 3 sport kombinációja: a vízilabdáé, a kosárlabdáé és a futballé.</w:t>
+        <w:rPr>
+          <w:rFonts w:ascii="Garamond" w:hAnsi="Garamond"/>
+        </w:rPr>
+        <w:t xml:space="preserve">A kézilabda igazából 3 sport kombinációja: a vízilabdáé, </w:t>
+      </w:r>
+    </w:p>
+    <w:p>
+      <w:pPr>
+        <w:jc w:val="both"/>
+        <w:rPr>
+          <w:rFonts w:ascii="Garamond" w:hAnsi="Garamond"/>
+        </w:rPr>
+      </w:pPr>
+      <w:r>
+        <w:rPr>
+          <w:rFonts w:ascii="Garamond" w:hAnsi="Garamond"/>
+        </w:rPr>
+        <w:t>a kosárlabdáé és a futballé.</w:t>
       </w:r>
       <w:r>
+        <w:rPr>
+          <w:rFonts w:ascii="Garamond" w:hAnsi="Garamond"/>
+        </w:rPr>
         <w:tab/>
       </w:r>
     </w:p>
     <w:p>
+      <w:pPr>
+        <w:jc w:val="both"/>
+        <w:rPr>
+          <w:rFonts w:ascii="Garamond" w:hAnsi="Garamond"/>
+        </w:rPr>
+      </w:pPr>
       <w:r>
-        <w:t>A kézilabda mérkőzést két egyenjogú játékvezető vezeti. Az egyik a bíró, a másik pedig a gólvezető.</w:t>
+        <w:rPr>
+          <w:rFonts w:ascii="Garamond" w:hAnsi="Garamond"/>
+          <w:noProof/>
+        </w:rPr>
+        <mc:AlternateContent>
+          <mc:Choice Requires="wps">
+            <w:drawing>
+              <wp:anchor distT="0" distB="0" distL="114300" distR="114300" simplePos="0" relativeHeight="251701248" behindDoc="0" locked="0" layoutInCell="1" allowOverlap="1" wp14:anchorId="52B9309D" wp14:editId="537C70FD">
+                <wp:simplePos x="0" y="0"/>
+                <wp:positionH relativeFrom="column">
+                  <wp:posOffset>3601609</wp:posOffset>
+                </wp:positionH>
+                <wp:positionV relativeFrom="paragraph">
+                  <wp:posOffset>258220</wp:posOffset>
+                </wp:positionV>
+                <wp:extent cx="558000" cy="558000"/>
+                <wp:effectExtent l="0" t="0" r="0" b="0"/>
+                <wp:wrapNone/>
+                <wp:docPr id="561451097" name="Ellipszis 4"/>
+                <wp:cNvGraphicFramePr/>
+                <a:graphic xmlns:a="http://schemas.openxmlformats.org/drawingml/2006/main">
+                  <a:graphicData uri="http://schemas.microsoft.com/office/word/2010/wordprocessingShape">
+                    <wps:wsp>
+                      <wps:cNvSpPr/>
+                      <wps:spPr>
+                        <a:xfrm>
+                          <a:off x="0" y="0"/>
+                          <a:ext cx="558000" cy="558000"/>
+                        </a:xfrm>
+                        <a:prstGeom prst="ellipse">
+                          <a:avLst/>
+                        </a:prstGeom>
+                        <a:gradFill flip="none" rotWithShape="1">
+                          <a:gsLst>
+                            <a:gs pos="0">
+                              <a:schemeClr val="accent1">
+                                <a:lumMod val="5000"/>
+                                <a:lumOff val="95000"/>
+                              </a:schemeClr>
+                            </a:gs>
+                            <a:gs pos="46000">
+                              <a:srgbClr val="0070C0"/>
+                            </a:gs>
+                            <a:gs pos="83000">
+                              <a:srgbClr val="0070C0"/>
+                            </a:gs>
+                            <a:gs pos="100000">
+                              <a:srgbClr val="0070C0"/>
+                            </a:gs>
+                          </a:gsLst>
+                          <a:lin ang="2700000" scaled="1"/>
+                          <a:tileRect/>
+                        </a:gradFill>
+                        <a:ln>
+                          <a:noFill/>
+                        </a:ln>
+                        <a:effectLst/>
+                      </wps:spPr>
+                      <wps:style>
+                        <a:lnRef idx="2">
+                          <a:schemeClr val="accent1">
+                            <a:shade val="15000"/>
+                          </a:schemeClr>
+                        </a:lnRef>
+                        <a:fillRef idx="1">
+                          <a:schemeClr val="accent1"/>
+                        </a:fillRef>
+                        <a:effectRef idx="0">
+                          <a:schemeClr val="accent1"/>
+                        </a:effectRef>
+                        <a:fontRef idx="minor">
+                          <a:schemeClr val="lt1"/>
+                        </a:fontRef>
+                      </wps:style>
+                      <wps:txbx>
+                        <w:txbxContent>
+                          <w:p>
+                            <w:pPr>
+                              <w:jc w:val="center"/>
+                              <w:rPr>
+                                <w:rFonts w:ascii="Garamond" w:hAnsi="Garamond"/>
+                                <w:b/>
+                                <w:bCs/>
+                                <w:sz w:val="40"/>
+                                <w:szCs w:val="40"/>
+                              </w:rPr>
+                            </w:pPr>
+                            <w:r>
+                              <w:rPr>
+                                <w:rFonts w:ascii="Garamond" w:hAnsi="Garamond"/>
+                                <w:b/>
+                                <w:bCs/>
+                                <w:sz w:val="40"/>
+                                <w:szCs w:val="40"/>
+                              </w:rPr>
+                              <w:t>2</w:t>
+                            </w:r>
+                            <w:r>
+                              <w:rPr>
+                                <w:rFonts w:ascii="Garamond" w:hAnsi="Garamond"/>
+                                <w:b/>
+                                <w:bCs/>
+                                <w:noProof/>
+                                <w:sz w:val="40"/>
+                                <w:szCs w:val="40"/>
+                              </w:rPr>
+                              <w:drawing>
+                                <wp:inline distT="0" distB="0" distL="0" distR="0" wp14:anchorId="08A0DBA2" wp14:editId="76985E39">
+                                  <wp:extent cx="191770" cy="191770"/>
+                                  <wp:effectExtent l="0" t="0" r="0" b="0"/>
+                                  <wp:docPr id="763109759" name="Kép 7"/>
+                                  <wp:cNvGraphicFramePr>
+                                    <a:graphicFrameLocks xmlns:a="http://schemas.openxmlformats.org/drawingml/2006/main" noChangeAspect="1"/>
+                                  </wp:cNvGraphicFramePr>
+                                  <a:graphic xmlns:a="http://schemas.openxmlformats.org/drawingml/2006/main">
+                                    <a:graphicData uri="http://schemas.openxmlformats.org/drawingml/2006/picture">
+                                      <pic:pic xmlns:pic="http://schemas.openxmlformats.org/drawingml/2006/picture">
+                                        <pic:nvPicPr>
+                                          <pic:cNvPr id="0" name="Picture 1"/>
+                                          <pic:cNvPicPr>
+                                            <a:picLocks noChangeAspect="1" noChangeArrowheads="1"/>
+                                          </pic:cNvPicPr>
+                                        </pic:nvPicPr>
+                                        <pic:blipFill>
+                                          <a:blip r:embed="rId5">
+                                            <a:extLst>
+                                              <a:ext uri="{28A0092B-C50C-407E-A947-70E740481C1C}">
+                                                <a14:useLocalDpi xmlns:a14="http://schemas.microsoft.com/office/drawing/2010/main" val="0"/>
+                                              </a:ext>
+                                            </a:extLst>
+                                          </a:blip>
+                                          <a:srcRect/>
+                                          <a:stretch>
+                                            <a:fillRect/>
+                                          </a:stretch>
+                                        </pic:blipFill>
+                                        <pic:spPr bwMode="auto">
+                                          <a:xfrm>
+                                            <a:off x="0" y="0"/>
+                                            <a:ext cx="191770" cy="191770"/>
+                                          </a:xfrm>
+                                          <a:prstGeom prst="rect">
+                                            <a:avLst/>
+                                          </a:prstGeom>
+                                          <a:noFill/>
+                                          <a:ln>
+                                            <a:noFill/>
+                                          </a:ln>
+                                        </pic:spPr>
+                                      </pic:pic>
+                                    </a:graphicData>
+                                  </a:graphic>
+                                </wp:inline>
+                              </w:drawing>
+                            </w:r>
+                            <w:r>
+                              <w:rPr>
+                                <w:rFonts w:ascii="Garamond" w:hAnsi="Garamond"/>
+                                <w:b/>
+                                <w:bCs/>
+                                <w:noProof/>
+                                <w:sz w:val="40"/>
+                                <w:szCs w:val="40"/>
+                              </w:rPr>
+                              <w:drawing>
+                                <wp:inline distT="0" distB="0" distL="0" distR="0" wp14:anchorId="61E88A15" wp14:editId="142C33FF">
+                                  <wp:extent cx="191770" cy="191770"/>
+                                  <wp:effectExtent l="0" t="0" r="0" b="0"/>
+                                  <wp:docPr id="2002131425" name="Kép 8"/>
+                                  <wp:cNvGraphicFramePr>
+                                    <a:graphicFrameLocks xmlns:a="http://schemas.openxmlformats.org/drawingml/2006/main" noChangeAspect="1"/>
+                                  </wp:cNvGraphicFramePr>
+                                  <a:graphic xmlns:a="http://schemas.openxmlformats.org/drawingml/2006/main">
+                                    <a:graphicData uri="http://schemas.openxmlformats.org/drawingml/2006/picture">
+                                      <pic:pic xmlns:pic="http://schemas.openxmlformats.org/drawingml/2006/picture">
+                                        <pic:nvPicPr>
+                                          <pic:cNvPr id="0" name="Picture 2"/>
+                                          <pic:cNvPicPr>
+                                            <a:picLocks noChangeAspect="1" noChangeArrowheads="1"/>
+                                          </pic:cNvPicPr>
+                                        </pic:nvPicPr>
+                                        <pic:blipFill>
+                                          <a:blip r:embed="rId6">
+                                            <a:extLst>
+                                              <a:ext uri="{28A0092B-C50C-407E-A947-70E740481C1C}">
+                                                <a14:useLocalDpi xmlns:a14="http://schemas.microsoft.com/office/drawing/2010/main" val="0"/>
+                                              </a:ext>
+                                            </a:extLst>
+                                          </a:blip>
+                                          <a:srcRect/>
+                                          <a:stretch>
+                                            <a:fillRect/>
+                                          </a:stretch>
+                                        </pic:blipFill>
+                                        <pic:spPr bwMode="auto">
+                                          <a:xfrm>
+                                            <a:off x="0" y="0"/>
+                                            <a:ext cx="191770" cy="191770"/>
+                                          </a:xfrm>
+                                          <a:prstGeom prst="rect">
+                                            <a:avLst/>
+                                          </a:prstGeom>
+                                          <a:noFill/>
+                                          <a:ln>
+                                            <a:noFill/>
+                                          </a:ln>
+                                        </pic:spPr>
+                                      </pic:pic>
+                                    </a:graphicData>
+                                  </a:graphic>
+                                </wp:inline>
+                              </w:drawing>
+                            </w:r>
+                          </w:p>
+                        </w:txbxContent>
+                      </wps:txbx>
+                      <wps:bodyPr rot="0" spcFirstLastPara="0" vertOverflow="overflow" horzOverflow="overflow" vert="horz" wrap="square" lIns="91440" tIns="45720" rIns="91440" bIns="45720" numCol="1" spcCol="0" rtlCol="0" fromWordArt="0" anchor="ctr" anchorCtr="0" forceAA="0" compatLnSpc="1">
+                        <a:prstTxWarp prst="textNoShape">
+                          <a:avLst/>
+                        </a:prstTxWarp>
+                        <a:noAutofit/>
+                      </wps:bodyPr>
+                    </wps:wsp>
+                  </a:graphicData>
+                </a:graphic>
+              </wp:anchor>
+            </w:drawing>
+          </mc:Choice>
+          <mc:Fallback>
+            <w:pict>
+              <v:oval w14:anchorId="52B9309D" id="_x0000_s1028" style="position:absolute;left:0;text-align:left;margin-left:283.6pt;margin-top:20.35pt;width:43.95pt;height:43.95pt;z-index:251701248;visibility:visible;mso-wrap-style:square;mso-wrap-distance-left:9pt;mso-wrap-distance-top:0;mso-wrap-distance-right:9pt;mso-wrap-distance-bottom:0;mso-position-horizontal:absolute;mso-position-horizontal-relative:text;mso-position-vertical:absolute;mso-position-vertical-relative:text;v-text-anchor:middle" o:gfxdata="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" fillcolor="#f0f8fc [180]" stroked="f" strokeweight="1.5pt">
+                <v:fill color2="#0070c0" rotate="t" angle="45" colors="0 #f0f8fd;30147f #0070c0;54395f #0070c0;1 #0070c0" focus="100%" type="gradient"/>
+                <v:stroke joinstyle="miter"/>
+                <v:textbox>
+                  <w:txbxContent>
+                    <w:p>
+                      <w:pPr>
+                        <w:jc w:val="center"/>
+                        <w:rPr>
+                          <w:rFonts w:ascii="Garamond" w:hAnsi="Garamond"/>
+                          <w:b/>
+                          <w:bCs/>
+                          <w:sz w:val="40"/>
+                          <w:szCs w:val="40"/>
+                        </w:rPr>
+                      </w:pPr>
+                      <w:r>
+                        <w:rPr>
+                          <w:rFonts w:ascii="Garamond" w:hAnsi="Garamond"/>
+                          <w:b/>
+                          <w:bCs/>
+                          <w:sz w:val="40"/>
+                          <w:szCs w:val="40"/>
+                        </w:rPr>
+                        <w:t>2</w:t>
+                      </w:r>
+                      <w:r>
+                        <w:rPr>
+                          <w:rFonts w:ascii="Garamond" w:hAnsi="Garamond"/>
+                          <w:b/>
+                          <w:bCs/>
+                          <w:noProof/>
+                          <w:sz w:val="40"/>
+                          <w:szCs w:val="40"/>
+                        </w:rPr>
+                        <w:drawing>
+                          <wp:inline distT="0" distB="0" distL="0" distR="0" wp14:anchorId="08A0DBA2" wp14:editId="76985E39">
+                            <wp:extent cx="191770" cy="191770"/>
+                            <wp:effectExtent l="0" t="0" r="0" b="0"/>
+                            <wp:docPr id="763109759" name="Kép 7"/>
+                            <wp:cNvGraphicFramePr>
+                              <a:graphicFrameLocks xmlns:a="http://schemas.openxmlformats.org/drawingml/2006/main" noChangeAspect="1"/>
+                            </wp:cNvGraphicFramePr>
+                            <a:graphic xmlns:a="http://schemas.openxmlformats.org/drawingml/2006/main">
+                              <a:graphicData uri="http://schemas.openxmlformats.org/drawingml/2006/picture">
+                                <pic:pic xmlns:pic="http://schemas.openxmlformats.org/drawingml/2006/picture">
+                                  <pic:nvPicPr>
+                                    <pic:cNvPr id="0" name="Picture 1"/>
+                                    <pic:cNvPicPr>
+                                      <a:picLocks noChangeAspect="1" noChangeArrowheads="1"/>
+                                    </pic:cNvPicPr>
+                                  </pic:nvPicPr>
+                                  <pic:blipFill>
+                                    <a:blip r:embed="rId7">
+                                      <a:extLst>
+                                        <a:ext uri="{28A0092B-C50C-407E-A947-70E740481C1C}">
+                                          <a14:useLocalDpi xmlns:a14="http://schemas.microsoft.com/office/drawing/2010/main" val="0"/>
+                                        </a:ext>
+                                      </a:extLst>
+                                    </a:blip>
+                                    <a:srcRect/>
+                                    <a:stretch>
+                                      <a:fillRect/>
+                                    </a:stretch>
+                                  </pic:blipFill>
+                                  <pic:spPr bwMode="auto">
+                                    <a:xfrm>
+                                      <a:off x="0" y="0"/>
+                                      <a:ext cx="191770" cy="191770"/>
+                                    </a:xfrm>
+                                    <a:prstGeom prst="rect">
+                                      <a:avLst/>
+                                    </a:prstGeom>
+                                    <a:noFill/>
+                                    <a:ln>
+                                      <a:noFill/>
+                                    </a:ln>
+                                  </pic:spPr>
+                                </pic:pic>
+                              </a:graphicData>
+                            </a:graphic>
+                          </wp:inline>
+                        </w:drawing>
+                      </w:r>
+                      <w:r>
+                        <w:rPr>
+                          <w:rFonts w:ascii="Garamond" w:hAnsi="Garamond"/>
+                          <w:b/>
+                          <w:bCs/>
+                          <w:noProof/>
+                          <w:sz w:val="40"/>
+                          <w:szCs w:val="40"/>
+                        </w:rPr>
+                        <w:drawing>
+                          <wp:inline distT="0" distB="0" distL="0" distR="0" wp14:anchorId="61E88A15" wp14:editId="142C33FF">
+                            <wp:extent cx="191770" cy="191770"/>
+                            <wp:effectExtent l="0" t="0" r="0" b="0"/>
+                            <wp:docPr id="2002131425" name="Kép 8"/>
+                            <wp:cNvGraphicFramePr>
+                              <a:graphicFrameLocks xmlns:a="http://schemas.openxmlformats.org/drawingml/2006/main" noChangeAspect="1"/>
+                            </wp:cNvGraphicFramePr>
+                            <a:graphic xmlns:a="http://schemas.openxmlformats.org/drawingml/2006/main">
+                              <a:graphicData uri="http://schemas.openxmlformats.org/drawingml/2006/picture">
+                                <pic:pic xmlns:pic="http://schemas.openxmlformats.org/drawingml/2006/picture">
+                                  <pic:nvPicPr>
+                                    <pic:cNvPr id="0" name="Picture 2"/>
+                                    <pic:cNvPicPr>
+                                      <a:picLocks noChangeAspect="1" noChangeArrowheads="1"/>
+                                    </pic:cNvPicPr>
+                                  </pic:nvPicPr>
+                                  <pic:blipFill>
+                                    <a:blip r:embed="rId8">
+                                      <a:extLst>
+                                        <a:ext uri="{28A0092B-C50C-407E-A947-70E740481C1C}">
+                                          <a14:useLocalDpi xmlns:a14="http://schemas.microsoft.com/office/drawing/2010/main" val="0"/>
+                                        </a:ext>
+                                      </a:extLst>
+                                    </a:blip>
+                                    <a:srcRect/>
+                                    <a:stretch>
+                                      <a:fillRect/>
+                                    </a:stretch>
+                                  </pic:blipFill>
+                                  <pic:spPr bwMode="auto">
+                                    <a:xfrm>
+                                      <a:off x="0" y="0"/>
+                                      <a:ext cx="191770" cy="191770"/>
+                                    </a:xfrm>
+                                    <a:prstGeom prst="rect">
+                                      <a:avLst/>
+                                    </a:prstGeom>
+                                    <a:noFill/>
+                                    <a:ln>
+                                      <a:noFill/>
+                                    </a:ln>
+                                  </pic:spPr>
+                                </pic:pic>
+                              </a:graphicData>
+                            </a:graphic>
+                          </wp:inline>
+                        </w:drawing>
+                      </w:r>
+                    </w:p>
+                  </w:txbxContent>
+                </v:textbox>
+              </v:oval>
+            </w:pict>
+          </mc:Fallback>
+        </mc:AlternateContent>
+      </w:r>
+      <w:r>
+        <w:rPr>
+          <w:rFonts w:ascii="Garamond" w:hAnsi="Garamond"/>
+          <w:b/>
+          <w:bCs/>
+          <w:noProof/>
+          <w:sz w:val="80"/>
+          <w:szCs w:val="80"/>
+        </w:rPr>
+        <mc:AlternateContent>
+          <mc:Choice Requires="wpg">
+            <w:drawing>
+              <wp:anchor distT="0" distB="0" distL="114300" distR="114300" simplePos="0" relativeHeight="251657216" behindDoc="1" locked="0" layoutInCell="1" allowOverlap="1" wp14:anchorId="00DDC64C" wp14:editId="1E8D5538">
+                <wp:simplePos x="0" y="0"/>
+                <wp:positionH relativeFrom="column">
+                  <wp:posOffset>-80810</wp:posOffset>
+                </wp:positionH>
+                <wp:positionV relativeFrom="paragraph">
+                  <wp:posOffset>203587</wp:posOffset>
+                </wp:positionV>
+                <wp:extent cx="3681454" cy="739471"/>
+                <wp:effectExtent l="0" t="0" r="0" b="3810"/>
+                <wp:wrapNone/>
+                <wp:docPr id="1092230026" name="Csoportba foglalás 3"/>
+                <wp:cNvGraphicFramePr/>
+                <a:graphic xmlns:a="http://schemas.openxmlformats.org/drawingml/2006/main">
+                  <a:graphicData uri="http://schemas.microsoft.com/office/word/2010/wordprocessingGroup">
+                    <wpg:wgp>
+                      <wpg:cNvGrpSpPr/>
+                      <wpg:grpSpPr>
+                        <a:xfrm>
+                          <a:off x="0" y="0"/>
+                          <a:ext cx="3681454" cy="739471"/>
+                          <a:chOff x="0" y="0"/>
+                          <a:chExt cx="4436828" cy="636104"/>
+                        </a:xfrm>
+                      </wpg:grpSpPr>
+                      <wps:wsp>
+                        <wps:cNvPr id="1662464401" name="Téglalap 2"/>
+                        <wps:cNvSpPr/>
+                        <wps:spPr>
+                          <a:xfrm>
+                            <a:off x="0" y="0"/>
+                            <a:ext cx="4436828" cy="636104"/>
+                          </a:xfrm>
+                          <a:prstGeom prst="rect">
+                            <a:avLst/>
+                          </a:prstGeom>
+                          <a:solidFill>
+                            <a:srgbClr val="0070C0"/>
+                          </a:solidFill>
+                          <a:ln>
+                            <a:noFill/>
+                          </a:ln>
+                        </wps:spPr>
+                        <wps:style>
+                          <a:lnRef idx="2">
+                            <a:schemeClr val="accent1">
+                              <a:shade val="15000"/>
+                            </a:schemeClr>
+                          </a:lnRef>
+                          <a:fillRef idx="1">
+                            <a:schemeClr val="accent1"/>
+                          </a:fillRef>
+                          <a:effectRef idx="0">
+                            <a:schemeClr val="accent1"/>
+                          </a:effectRef>
+                          <a:fontRef idx="minor">
+                            <a:schemeClr val="lt1"/>
+                          </a:fontRef>
+                        </wps:style>
+                        <wps:bodyPr rot="0" spcFirstLastPara="0" vertOverflow="overflow" horzOverflow="overflow" vert="horz" wrap="square" lIns="91440" tIns="45720" rIns="91440" bIns="45720" numCol="1" spcCol="0" rtlCol="0" fromWordArt="0" anchor="ctr" anchorCtr="0" forceAA="0" compatLnSpc="1">
+                          <a:prstTxWarp prst="textNoShape">
+                            <a:avLst/>
+                          </a:prstTxWarp>
+                          <a:noAutofit/>
+                        </wps:bodyPr>
+                      </wps:wsp>
+                      <wps:wsp>
+                        <wps:cNvPr id="877512749" name="Téglalap 1"/>
+                        <wps:cNvSpPr/>
+                        <wps:spPr>
+                          <a:xfrm>
+                            <a:off x="39757" y="47707"/>
+                            <a:ext cx="4309607" cy="492760"/>
+                          </a:xfrm>
+                          <a:prstGeom prst="rect">
+                            <a:avLst/>
+                          </a:prstGeom>
+                          <a:solidFill>
+                            <a:schemeClr val="tx2">
+                              <a:lumMod val="10000"/>
+                              <a:lumOff val="90000"/>
+                            </a:schemeClr>
+                          </a:solidFill>
+                          <a:ln>
+                            <a:solidFill>
+                              <a:schemeClr val="bg1"/>
+                            </a:solidFill>
+                          </a:ln>
+                        </wps:spPr>
+                        <wps:style>
+                          <a:lnRef idx="2">
+                            <a:schemeClr val="accent1">
+                              <a:shade val="15000"/>
+                            </a:schemeClr>
+                          </a:lnRef>
+                          <a:fillRef idx="1">
+                            <a:schemeClr val="accent1"/>
+                          </a:fillRef>
+                          <a:effectRef idx="0">
+                            <a:schemeClr val="accent1"/>
+                          </a:effectRef>
+                          <a:fontRef idx="minor">
+                            <a:schemeClr val="lt1"/>
+                          </a:fontRef>
+                        </wps:style>
+                        <wps:bodyPr rot="0" spcFirstLastPara="0" vertOverflow="overflow" horzOverflow="overflow" vert="horz" wrap="square" lIns="91440" tIns="45720" rIns="91440" bIns="45720" numCol="1" spcCol="0" rtlCol="0" fromWordArt="0" anchor="ctr" anchorCtr="0" forceAA="0" compatLnSpc="1">
+                          <a:prstTxWarp prst="textNoShape">
+                            <a:avLst/>
+                          </a:prstTxWarp>
+                          <a:noAutofit/>
+                        </wps:bodyPr>
+                      </wps:wsp>
+                    </wpg:wgp>
+                  </a:graphicData>
+                </a:graphic>
+                <wp14:sizeRelH relativeFrom="margin">
+                  <wp14:pctWidth>0</wp14:pctWidth>
+                </wp14:sizeRelH>
+                <wp14:sizeRelV relativeFrom="margin">
+                  <wp14:pctHeight>0</wp14:pctHeight>
+                </wp14:sizeRelV>
+              </wp:anchor>
+            </w:drawing>
+          </mc:Choice>
+          <mc:Fallback>
+            <w:pict>
+              <v:group w14:anchorId="297AA04D" id="Csoportba foglalás 3" o:spid="_x0000_s1026" style="position:absolute;margin-left:-6.35pt;margin-top:16.05pt;width:289.9pt;height:58.25pt;z-index:-251659264;mso-width-relative:margin;mso-height-relative:margin" coordsize="44368,6361" o:gfxdata="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">
+                <v:rect id="Téglalap 2" o:spid="_x0000_s1027" style="position:absolute;width:44368;height:6361;visibility:visible;mso-wrap-style:square;v-text-anchor:middle" o:gfxdata="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" fillcolor="#0070c0" stroked="f" strokeweight="1.5pt"/>
+                <v:rect id="Téglalap 1" o:spid="_x0000_s1028" style="position:absolute;left:397;top:477;width:43096;height:4927;visibility:visible;mso-wrap-style:square;v-text-anchor:middle" o:gfxdata="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" fillcolor="#dceaf7 [351]" strokecolor="white [3212]" strokeweight="1.5pt"/>
+              </v:group>
+            </w:pict>
+          </mc:Fallback>
+        </mc:AlternateContent>
       </w:r>
     </w:p>
     <w:p>
+      <w:pPr>
+        <w:jc w:val="both"/>
+        <w:rPr>
+          <w:rFonts w:ascii="Garamond" w:hAnsi="Garamond"/>
+        </w:rPr>
+      </w:pPr>
       <w:r>
+        <w:rPr>
+          <w:rFonts w:ascii="Garamond" w:hAnsi="Garamond"/>
+        </w:rPr>
+        <w:t xml:space="preserve">A kézilabda mérkőzést két egyenjogú játékvezető vezeti. </w:t>
+      </w:r>
+    </w:p>
+    <w:p>
+      <w:pPr>
+        <w:jc w:val="both"/>
+        <w:rPr>
+          <w:rFonts w:ascii="Garamond" w:hAnsi="Garamond"/>
+        </w:rPr>
+      </w:pPr>
+      <w:r>
+        <w:rPr>
+          <w:rFonts w:ascii="Garamond" w:hAnsi="Garamond"/>
+        </w:rPr>
+        <w:t>Az egyik a bíró, a másik pedig a gólvezető.</w:t>
+      </w:r>
+      <w:r>
+        <w:rPr>
+          <w:rFonts w:ascii="Garamond" w:hAnsi="Garamond"/>
+          <w:noProof/>
+        </w:rPr>
+        <w:t xml:space="preserve"> </w:t>
+      </w:r>
+    </w:p>
+    <w:p>
+      <w:pPr>
+        <w:ind w:right="127"/>
+        <w:jc w:val="both"/>
+        <w:rPr>
+          <w:rFonts w:ascii="Garamond" w:hAnsi="Garamond"/>
+        </w:rPr>
+      </w:pPr>
+      <w:r>
+        <w:rPr>
+          <w:rFonts w:ascii="Garamond" w:hAnsi="Garamond"/>
+          <w:noProof/>
+        </w:rPr>
+        <mc:AlternateContent>
+          <mc:Choice Requires="wps">
+            <w:drawing>
+              <wp:anchor distT="0" distB="0" distL="114300" distR="114300" simplePos="0" relativeHeight="251717632" behindDoc="0" locked="0" layoutInCell="1" allowOverlap="1" wp14:anchorId="61D6162E" wp14:editId="353F0095">
+                <wp:simplePos x="0" y="0"/>
+                <wp:positionH relativeFrom="column">
+                  <wp:posOffset>3601609</wp:posOffset>
+                </wp:positionH>
+                <wp:positionV relativeFrom="paragraph">
+                  <wp:posOffset>163195</wp:posOffset>
+                </wp:positionV>
+                <wp:extent cx="558000" cy="558000"/>
+                <wp:effectExtent l="0" t="0" r="0" b="0"/>
+                <wp:wrapNone/>
+                <wp:docPr id="1387578922" name="Ellipszis 4"/>
+                <wp:cNvGraphicFramePr/>
+                <a:graphic xmlns:a="http://schemas.openxmlformats.org/drawingml/2006/main">
+                  <a:graphicData uri="http://schemas.microsoft.com/office/word/2010/wordprocessingShape">
+                    <wps:wsp>
+                      <wps:cNvSpPr/>
+                      <wps:spPr>
+                        <a:xfrm>
+                          <a:off x="0" y="0"/>
+                          <a:ext cx="558000" cy="558000"/>
+                        </a:xfrm>
+                        <a:prstGeom prst="ellipse">
+                          <a:avLst/>
+                        </a:prstGeom>
+                        <a:gradFill flip="none" rotWithShape="1">
+                          <a:gsLst>
+                            <a:gs pos="0">
+                              <a:schemeClr val="accent1">
+                                <a:lumMod val="5000"/>
+                                <a:lumOff val="95000"/>
+                              </a:schemeClr>
+                            </a:gs>
+                            <a:gs pos="46000">
+                              <a:srgbClr val="0070C0"/>
+                            </a:gs>
+                            <a:gs pos="83000">
+                              <a:srgbClr val="0070C0"/>
+                            </a:gs>
+                            <a:gs pos="100000">
+                              <a:srgbClr val="0070C0"/>
+                            </a:gs>
+                          </a:gsLst>
+                          <a:lin ang="2700000" scaled="1"/>
+                          <a:tileRect/>
+                        </a:gradFill>
+                        <a:ln>
+                          <a:noFill/>
+                        </a:ln>
+                        <a:effectLst/>
+                      </wps:spPr>
+                      <wps:style>
+                        <a:lnRef idx="2">
+                          <a:schemeClr val="accent1">
+                            <a:shade val="15000"/>
+                          </a:schemeClr>
+                        </a:lnRef>
+                        <a:fillRef idx="1">
+                          <a:schemeClr val="accent1"/>
+                        </a:fillRef>
+                        <a:effectRef idx="0">
+                          <a:schemeClr val="accent1"/>
+                        </a:effectRef>
+                        <a:fontRef idx="minor">
+                          <a:schemeClr val="lt1"/>
+                        </a:fontRef>
+                      </wps:style>
+                      <wps:txbx>
+                        <w:txbxContent>
+                          <w:p>
+                            <w:pPr>
+                              <w:jc w:val="center"/>
+                              <w:rPr>
+                                <w:rFonts w:ascii="Garamond" w:hAnsi="Garamond"/>
+                                <w:b/>
+                                <w:bCs/>
+                                <w:sz w:val="40"/>
+                                <w:szCs w:val="40"/>
+                              </w:rPr>
+                            </w:pPr>
+                            <w:r>
+                              <w:rPr>
+                                <w:rFonts w:ascii="Garamond" w:hAnsi="Garamond"/>
+                                <w:b/>
+                                <w:bCs/>
+                                <w:sz w:val="40"/>
+                                <w:szCs w:val="40"/>
+                              </w:rPr>
+                              <w:t>3</w:t>
+                            </w:r>
+                          </w:p>
+                        </w:txbxContent>
+                      </wps:txbx>
+                      <wps:bodyPr rot="0" spcFirstLastPara="0" vertOverflow="overflow" horzOverflow="overflow" vert="horz" wrap="square" lIns="91440" tIns="45720" rIns="91440" bIns="45720" numCol="1" spcCol="0" rtlCol="0" fromWordArt="0" anchor="ctr" anchorCtr="0" forceAA="0" compatLnSpc="1">
+                        <a:prstTxWarp prst="textNoShape">
+                          <a:avLst/>
+                        </a:prstTxWarp>
+                        <a:noAutofit/>
+                      </wps:bodyPr>
+                    </wps:wsp>
+                  </a:graphicData>
+                </a:graphic>
+              </wp:anchor>
+            </w:drawing>
+          </mc:Choice>
+          <mc:Fallback>
+            <w:pict>
+              <v:oval w14:anchorId="61D6162E" id="_x0000_s1029" style="position:absolute;left:0;text-align:left;margin-left:283.6pt;margin-top:12.85pt;width:43.95pt;height:43.95pt;z-index:251717632;visibility:visible;mso-wrap-style:square;mso-wrap-distance-left:9pt;mso-wrap-distance-top:0;mso-wrap-distance-right:9pt;mso-wrap-distance-bottom:0;mso-position-horizontal:absolute;mso-position-horizontal-relative:text;mso-position-vertical:absolute;mso-position-vertical-relative:text;v-text-anchor:middle" o:gfxdata="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" fillcolor="#f0f8fc [180]" stroked="f" strokeweight="1.5pt">
+                <v:fill color2="#0070c0" rotate="t" angle="45" colors="0 #f0f8fd;30147f #0070c0;54395f #0070c0;1 #0070c0" focus="100%" type="gradient"/>
+                <v:stroke joinstyle="miter"/>
+                <v:textbox>
+                  <w:txbxContent>
+                    <w:p>
+                      <w:pPr>
+                        <w:jc w:val="center"/>
+                        <w:rPr>
+                          <w:rFonts w:ascii="Garamond" w:hAnsi="Garamond"/>
+                          <w:b/>
+                          <w:bCs/>
+                          <w:sz w:val="40"/>
+                          <w:szCs w:val="40"/>
+                        </w:rPr>
+                      </w:pPr>
+                      <w:r>
+                        <w:rPr>
+                          <w:rFonts w:ascii="Garamond" w:hAnsi="Garamond"/>
+                          <w:b/>
+                          <w:bCs/>
+                          <w:sz w:val="40"/>
+                          <w:szCs w:val="40"/>
+                        </w:rPr>
+                        <w:t>3</w:t>
+                      </w:r>
+                    </w:p>
+                  </w:txbxContent>
+                </v:textbox>
+              </v:oval>
+            </w:pict>
+          </mc:Fallback>
+        </mc:AlternateContent>
+      </w:r>
+      <w:r>
+        <w:rPr>
+          <w:rFonts w:ascii="Garamond" w:hAnsi="Garamond"/>
+          <w:b/>
+          <w:bCs/>
+          <w:noProof/>
+          <w:sz w:val="80"/>
+          <w:szCs w:val="80"/>
+        </w:rPr>
+        <mc:AlternateContent>
+          <mc:Choice Requires="wpg">
+            <w:drawing>
+              <wp:anchor distT="0" distB="0" distL="114300" distR="114300" simplePos="0" relativeHeight="251659264" behindDoc="1" locked="0" layoutInCell="1" allowOverlap="1" wp14:anchorId="36DC6494" wp14:editId="156E8C83">
+                <wp:simplePos x="0" y="0"/>
+                <wp:positionH relativeFrom="column">
+                  <wp:posOffset>-80811</wp:posOffset>
+                </wp:positionH>
+                <wp:positionV relativeFrom="paragraph">
+                  <wp:posOffset>161262</wp:posOffset>
+                </wp:positionV>
+                <wp:extent cx="3681095" cy="1232453"/>
+                <wp:effectExtent l="0" t="0" r="0" b="6350"/>
+                <wp:wrapNone/>
+                <wp:docPr id="2080037577" name="Csoportba foglalás 3"/>
+                <wp:cNvGraphicFramePr/>
+                <a:graphic xmlns:a="http://schemas.openxmlformats.org/drawingml/2006/main">
+                  <a:graphicData uri="http://schemas.microsoft.com/office/word/2010/wordprocessingGroup">
+                    <wpg:wgp>
+                      <wpg:cNvGrpSpPr/>
+                      <wpg:grpSpPr>
+                        <a:xfrm>
+                          <a:off x="0" y="0"/>
+                          <a:ext cx="3681095" cy="1232453"/>
+                          <a:chOff x="0" y="0"/>
+                          <a:chExt cx="4436828" cy="636104"/>
+                        </a:xfrm>
+                      </wpg:grpSpPr>
+                      <wps:wsp>
+                        <wps:cNvPr id="17620549" name="Téglalap 2"/>
+                        <wps:cNvSpPr/>
+                        <wps:spPr>
+                          <a:xfrm>
+                            <a:off x="0" y="0"/>
+                            <a:ext cx="4436828" cy="636104"/>
+                          </a:xfrm>
+                          <a:prstGeom prst="rect">
+                            <a:avLst/>
+                          </a:prstGeom>
+                          <a:solidFill>
+                            <a:srgbClr val="0070C0"/>
+                          </a:solidFill>
+                          <a:ln>
+                            <a:noFill/>
+                          </a:ln>
+                        </wps:spPr>
+                        <wps:style>
+                          <a:lnRef idx="2">
+                            <a:schemeClr val="accent1">
+                              <a:shade val="15000"/>
+                            </a:schemeClr>
+                          </a:lnRef>
+                          <a:fillRef idx="1">
+                            <a:schemeClr val="accent1"/>
+                          </a:fillRef>
+                          <a:effectRef idx="0">
+                            <a:schemeClr val="accent1"/>
+                          </a:effectRef>
+                          <a:fontRef idx="minor">
+                            <a:schemeClr val="lt1"/>
+                          </a:fontRef>
+                        </wps:style>
+                        <wps:bodyPr rot="0" spcFirstLastPara="0" vertOverflow="overflow" horzOverflow="overflow" vert="horz" wrap="square" lIns="91440" tIns="45720" rIns="91440" bIns="45720" numCol="1" spcCol="0" rtlCol="0" fromWordArt="0" anchor="ctr" anchorCtr="0" forceAA="0" compatLnSpc="1">
+                          <a:prstTxWarp prst="textNoShape">
+                            <a:avLst/>
+                          </a:prstTxWarp>
+                          <a:noAutofit/>
+                        </wps:bodyPr>
+                      </wps:wsp>
+                      <wps:wsp>
+                        <wps:cNvPr id="735641141" name="Téglalap 1"/>
+                        <wps:cNvSpPr/>
+                        <wps:spPr>
+                          <a:xfrm>
+                            <a:off x="39757" y="47707"/>
+                            <a:ext cx="4309607" cy="492760"/>
+                          </a:xfrm>
+                          <a:prstGeom prst="rect">
+                            <a:avLst/>
+                          </a:prstGeom>
+                          <a:solidFill>
+                            <a:schemeClr val="tx2">
+                              <a:lumMod val="10000"/>
+                              <a:lumOff val="90000"/>
+                            </a:schemeClr>
+                          </a:solidFill>
+                          <a:ln>
+                            <a:solidFill>
+                              <a:schemeClr val="bg1"/>
+                            </a:solidFill>
+                          </a:ln>
+                        </wps:spPr>
+                        <wps:style>
+                          <a:lnRef idx="2">
+                            <a:schemeClr val="accent1">
+                              <a:shade val="15000"/>
+                            </a:schemeClr>
+                          </a:lnRef>
+                          <a:fillRef idx="1">
+                            <a:schemeClr val="accent1"/>
+                          </a:fillRef>
+                          <a:effectRef idx="0">
+                            <a:schemeClr val="accent1"/>
+                          </a:effectRef>
+                          <a:fontRef idx="minor">
+                            <a:schemeClr val="lt1"/>
+                          </a:fontRef>
+                        </wps:style>
+                        <wps:bodyPr rot="0" spcFirstLastPara="0" vertOverflow="overflow" horzOverflow="overflow" vert="horz" wrap="square" lIns="91440" tIns="45720" rIns="91440" bIns="45720" numCol="1" spcCol="0" rtlCol="0" fromWordArt="0" anchor="ctr" anchorCtr="0" forceAA="0" compatLnSpc="1">
+                          <a:prstTxWarp prst="textNoShape">
+                            <a:avLst/>
+                          </a:prstTxWarp>
+                          <a:noAutofit/>
+                        </wps:bodyPr>
+                      </wps:wsp>
+                    </wpg:wgp>
+                  </a:graphicData>
+                </a:graphic>
+                <wp14:sizeRelH relativeFrom="margin">
+                  <wp14:pctWidth>0</wp14:pctWidth>
+                </wp14:sizeRelH>
+                <wp14:sizeRelV relativeFrom="margin">
+                  <wp14:pctHeight>0</wp14:pctHeight>
+                </wp14:sizeRelV>
+              </wp:anchor>
+            </w:drawing>
+          </mc:Choice>
+          <mc:Fallback>
+            <w:pict>
+              <v:group w14:anchorId="1DCDA7BF" id="Csoportba foglalás 3" o:spid="_x0000_s1026" style="position:absolute;margin-left:-6.35pt;margin-top:12.7pt;width:289.85pt;height:97.05pt;z-index:-251657216;mso-width-relative:margin;mso-height-relative:margin" coordsize="44368,6361" o:gfxdata="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">
+                <v:rect id="Téglalap 2" o:spid="_x0000_s1027" style="position:absolute;width:44368;height:6361;visibility:visible;mso-wrap-style:square;v-text-anchor:middle" o:gfxdata="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" fillcolor="#0070c0" stroked="f" strokeweight="1.5pt"/>
+                <v:rect id="Téglalap 1" o:spid="_x0000_s1028" style="position:absolute;left:397;top:477;width:43096;height:4927;visibility:visible;mso-wrap-style:square;v-text-anchor:middle" o:gfxdata="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" fillcolor="#dceaf7 [351]" strokecolor="white [3212]" strokeweight="1.5pt"/>
+              </v:group>
+            </w:pict>
+          </mc:Fallback>
+        </mc:AlternateContent>
+      </w:r>
+    </w:p>
+    <w:p>
+      <w:pPr>
+        <w:ind w:right="978"/>
+        <w:rPr>
+          <w:rFonts w:ascii="Garamond" w:hAnsi="Garamond"/>
+        </w:rPr>
+      </w:pPr>
+      <w:r>
+        <w:rPr>
+          <w:rFonts w:ascii="Garamond" w:hAnsi="Garamond"/>
+          <w:noProof/>
+        </w:rPr>
+        <w:drawing>
+          <wp:anchor distT="0" distB="0" distL="114300" distR="114300" simplePos="0" relativeHeight="251718656" behindDoc="1" locked="0" layoutInCell="1" allowOverlap="1" wp14:anchorId="51E62B84" wp14:editId="65BEE3BA">
+            <wp:simplePos x="0" y="0"/>
+            <wp:positionH relativeFrom="column">
+              <wp:posOffset>3579412</wp:posOffset>
+            </wp:positionH>
+            <wp:positionV relativeFrom="paragraph">
+              <wp:posOffset>421198</wp:posOffset>
+            </wp:positionV>
+            <wp:extent cx="2177249" cy="2177249"/>
+            <wp:effectExtent l="0" t="0" r="0" b="0"/>
+            <wp:wrapNone/>
+            <wp:docPr id="894805774" name="Kép 10"/>
+            <wp:cNvGraphicFramePr>
+              <a:graphicFrameLocks xmlns:a="http://schemas.openxmlformats.org/drawingml/2006/main" noChangeAspect="1"/>
+            </wp:cNvGraphicFramePr>
+            <a:graphic xmlns:a="http://schemas.openxmlformats.org/drawingml/2006/main">
+              <a:graphicData uri="http://schemas.openxmlformats.org/drawingml/2006/picture">
+                <pic:pic xmlns:pic="http://schemas.openxmlformats.org/drawingml/2006/picture">
+                  <pic:nvPicPr>
+                    <pic:cNvPr id="0" name="Picture 4"/>
+                    <pic:cNvPicPr>
+                      <a:picLocks noChangeAspect="1" noChangeArrowheads="1"/>
+                    </pic:cNvPicPr>
+                  </pic:nvPicPr>
+                  <pic:blipFill>
+                    <a:blip r:embed="rId4" cstate="print">
+                      <a:extLst>
+                        <a:ext uri="{28A0092B-C50C-407E-A947-70E740481C1C}">
+                          <a14:useLocalDpi xmlns:a14="http://schemas.microsoft.com/office/drawing/2010/main" val="0"/>
+                        </a:ext>
+                      </a:extLst>
+                    </a:blip>
+                    <a:srcRect/>
+                    <a:stretch>
+                      <a:fillRect/>
+                    </a:stretch>
+                  </pic:blipFill>
+                  <pic:spPr bwMode="auto">
+                    <a:xfrm>
+                      <a:off x="0" y="0"/>
+                      <a:ext cx="2177249" cy="2177249"/>
+                    </a:xfrm>
+                    <a:prstGeom prst="rect">
+                      <a:avLst/>
+                    </a:prstGeom>
+                    <a:noFill/>
+                    <a:ln>
+                      <a:noFill/>
+                    </a:ln>
+                  </pic:spPr>
+                </pic:pic>
+              </a:graphicData>
+            </a:graphic>
+            <wp14:sizeRelH relativeFrom="margin">
+              <wp14:pctWidth>0</wp14:pctWidth>
+            </wp14:sizeRelH>
+            <wp14:sizeRelV relativeFrom="margin">
+              <wp14:pctHeight>0</wp14:pctHeight>
+            </wp14:sizeRelV>
+          </wp:anchor>
+        </w:drawing>
+      </w:r>
+      <w:r>
+        <w:rPr>
+          <w:rFonts w:ascii="Garamond" w:hAnsi="Garamond"/>
+        </w:rPr>
         <w:t>A kézilabda nem csak férfiak, hanem a nők és a gyerekek sportja is. A labda mérete és annak lágysága, keménysége a szerint változik, hogy éppen kik játszanak a pályán. A kézilabdát műanyag, vagy bőrborítású labdával játsszák.</w:t>
       </w:r>
     </w:p>
     <w:p>
+      <w:pPr>
+        <w:jc w:val="both"/>
+        <w:rPr>
+          <w:rFonts w:ascii="Garamond" w:hAnsi="Garamond"/>
+        </w:rPr>
+      </w:pPr>
       <w:r>
+        <w:rPr>
+          <w:rFonts w:ascii="Garamond" w:hAnsi="Garamond"/>
+          <w:noProof/>
+        </w:rPr>
+        <mc:AlternateContent>
+          <mc:Choice Requires="wps">
+            <w:drawing>
+              <wp:anchor distT="0" distB="0" distL="114300" distR="114300" simplePos="0" relativeHeight="251715584" behindDoc="0" locked="0" layoutInCell="1" allowOverlap="1" wp14:anchorId="1125AE3E" wp14:editId="2A0E9884">
+                <wp:simplePos x="0" y="0"/>
+                <wp:positionH relativeFrom="column">
+                  <wp:posOffset>3600836</wp:posOffset>
+                </wp:positionH>
+                <wp:positionV relativeFrom="paragraph">
+                  <wp:posOffset>250753</wp:posOffset>
+                </wp:positionV>
+                <wp:extent cx="558000" cy="558000"/>
+                <wp:effectExtent l="0" t="0" r="0" b="0"/>
+                <wp:wrapNone/>
+                <wp:docPr id="696788058" name="Ellipszis 4"/>
+                <wp:cNvGraphicFramePr/>
+                <a:graphic xmlns:a="http://schemas.openxmlformats.org/drawingml/2006/main">
+                  <a:graphicData uri="http://schemas.microsoft.com/office/word/2010/wordprocessingShape">
+                    <wps:wsp>
+                      <wps:cNvSpPr/>
+                      <wps:spPr>
+                        <a:xfrm>
+                          <a:off x="0" y="0"/>
+                          <a:ext cx="558000" cy="558000"/>
+                        </a:xfrm>
+                        <a:prstGeom prst="ellipse">
+                          <a:avLst/>
+                        </a:prstGeom>
+                        <a:gradFill flip="none" rotWithShape="1">
+                          <a:gsLst>
+                            <a:gs pos="0">
+                              <a:schemeClr val="accent1">
+                                <a:lumMod val="5000"/>
+                                <a:lumOff val="95000"/>
+                              </a:schemeClr>
+                            </a:gs>
+                            <a:gs pos="46000">
+                              <a:srgbClr val="0070C0"/>
+                            </a:gs>
+                            <a:gs pos="83000">
+                              <a:srgbClr val="0070C0"/>
+                            </a:gs>
+                            <a:gs pos="100000">
+                              <a:srgbClr val="0070C0"/>
+                            </a:gs>
+                          </a:gsLst>
+                          <a:lin ang="2700000" scaled="1"/>
+                          <a:tileRect/>
+                        </a:gradFill>
+                        <a:ln>
+                          <a:noFill/>
+                        </a:ln>
+                        <a:effectLst/>
+                      </wps:spPr>
+                      <wps:style>
+                        <a:lnRef idx="2">
+                          <a:schemeClr val="accent1">
+                            <a:shade val="15000"/>
+                          </a:schemeClr>
+                        </a:lnRef>
+                        <a:fillRef idx="1">
+                          <a:schemeClr val="accent1"/>
+                        </a:fillRef>
+                        <a:effectRef idx="0">
+                          <a:schemeClr val="accent1"/>
+                        </a:effectRef>
+                        <a:fontRef idx="minor">
+                          <a:schemeClr val="lt1"/>
+                        </a:fontRef>
+                      </wps:style>
+                      <wps:txbx>
+                        <w:txbxContent>
+                          <w:p>
+                            <w:pPr>
+                              <w:jc w:val="center"/>
+                              <w:rPr>
+                                <w:rFonts w:ascii="Garamond" w:hAnsi="Garamond"/>
+                                <w:b/>
+                                <w:bCs/>
+                                <w:sz w:val="40"/>
+                                <w:szCs w:val="40"/>
+                              </w:rPr>
+                            </w:pPr>
+                            <w:r>
+                              <w:rPr>
+                                <w:rFonts w:ascii="Garamond" w:hAnsi="Garamond"/>
+                                <w:b/>
+                                <w:bCs/>
+                                <w:sz w:val="40"/>
+                                <w:szCs w:val="40"/>
+                              </w:rPr>
+                              <w:t>4</w:t>
+                            </w:r>
+                          </w:p>
+                        </w:txbxContent>
+                      </wps:txbx>
+                      <wps:bodyPr rot="0" spcFirstLastPara="0" vertOverflow="overflow" horzOverflow="overflow" vert="horz" wrap="square" lIns="91440" tIns="45720" rIns="91440" bIns="45720" numCol="1" spcCol="0" rtlCol="0" fromWordArt="0" anchor="ctr" anchorCtr="0" forceAA="0" compatLnSpc="1">
+                        <a:prstTxWarp prst="textNoShape">
+                          <a:avLst/>
+                        </a:prstTxWarp>
+                        <a:noAutofit/>
+                      </wps:bodyPr>
+                    </wps:wsp>
+                  </a:graphicData>
+                </a:graphic>
+              </wp:anchor>
+            </w:drawing>
+          </mc:Choice>
+          <mc:Fallback>
+            <w:pict>
+              <v:oval w14:anchorId="1125AE3E" id="_x0000_s1030" style="position:absolute;left:0;text-align:left;margin-left:283.55pt;margin-top:19.75pt;width:43.95pt;height:43.95pt;z-index:251715584;visibility:visible;mso-wrap-style:square;mso-wrap-distance-left:9pt;mso-wrap-distance-top:0;mso-wrap-distance-right:9pt;mso-wrap-distance-bottom:0;mso-position-horizontal:absolute;mso-position-horizontal-relative:text;mso-position-vertical:absolute;mso-position-vertical-relative:text;v-text-anchor:middle" o:gfxdata="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" fillcolor="#f0f8fc [180]" stroked="f" strokeweight="1.5pt">
+                <v:fill color2="#0070c0" rotate="t" angle="45" colors="0 #f0f8fd;30147f #0070c0;54395f #0070c0;1 #0070c0" focus="100%" type="gradient"/>
+                <v:stroke joinstyle="miter"/>
+                <v:textbox>
+                  <w:txbxContent>
+                    <w:p>
+                      <w:pPr>
+                        <w:jc w:val="center"/>
+                        <w:rPr>
+                          <w:rFonts w:ascii="Garamond" w:hAnsi="Garamond"/>
+                          <w:b/>
+                          <w:bCs/>
+                          <w:sz w:val="40"/>
+                          <w:szCs w:val="40"/>
+                        </w:rPr>
+                      </w:pPr>
+                      <w:r>
+                        <w:rPr>
+                          <w:rFonts w:ascii="Garamond" w:hAnsi="Garamond"/>
+                          <w:b/>
+                          <w:bCs/>
+                          <w:sz w:val="40"/>
+                          <w:szCs w:val="40"/>
+                        </w:rPr>
+                        <w:t>4</w:t>
+                      </w:r>
+                    </w:p>
+                  </w:txbxContent>
+                </v:textbox>
+              </v:oval>
+            </w:pict>
+          </mc:Fallback>
+        </mc:AlternateContent>
+      </w:r>
+      <w:r>
+        <w:rPr>
+          <w:rFonts w:ascii="Garamond" w:hAnsi="Garamond"/>
+          <w:b/>
+          <w:bCs/>
+          <w:noProof/>
+          <w:sz w:val="80"/>
+          <w:szCs w:val="80"/>
+        </w:rPr>
+        <mc:AlternateContent>
+          <mc:Choice Requires="wpg">
+            <w:drawing>
+              <wp:anchor distT="0" distB="0" distL="114300" distR="114300" simplePos="0" relativeHeight="251661312" behindDoc="1" locked="0" layoutInCell="1" allowOverlap="1" wp14:anchorId="2ED3B68C" wp14:editId="5AFEB259">
+                <wp:simplePos x="0" y="0"/>
+                <wp:positionH relativeFrom="column">
+                  <wp:posOffset>-80811</wp:posOffset>
+                </wp:positionH>
+                <wp:positionV relativeFrom="paragraph">
+                  <wp:posOffset>253669</wp:posOffset>
+                </wp:positionV>
+                <wp:extent cx="3681095" cy="960073"/>
+                <wp:effectExtent l="0" t="0" r="0" b="0"/>
+                <wp:wrapNone/>
+                <wp:docPr id="1890163350" name="Csoportba foglalás 3"/>
+                <wp:cNvGraphicFramePr/>
+                <a:graphic xmlns:a="http://schemas.openxmlformats.org/drawingml/2006/main">
+                  <a:graphicData uri="http://schemas.microsoft.com/office/word/2010/wordprocessingGroup">
+                    <wpg:wgp>
+                      <wpg:cNvGrpSpPr/>
+                      <wpg:grpSpPr>
+                        <a:xfrm>
+                          <a:off x="0" y="0"/>
+                          <a:ext cx="3681095" cy="960073"/>
+                          <a:chOff x="0" y="0"/>
+                          <a:chExt cx="4436828" cy="636104"/>
+                        </a:xfrm>
+                      </wpg:grpSpPr>
+                      <wps:wsp>
+                        <wps:cNvPr id="1706135713" name="Téglalap 2"/>
+                        <wps:cNvSpPr/>
+                        <wps:spPr>
+                          <a:xfrm>
+                            <a:off x="0" y="0"/>
+                            <a:ext cx="4436828" cy="636104"/>
+                          </a:xfrm>
+                          <a:prstGeom prst="rect">
+                            <a:avLst/>
+                          </a:prstGeom>
+                          <a:solidFill>
+                            <a:srgbClr val="0070C0"/>
+                          </a:solidFill>
+                          <a:ln>
+                            <a:noFill/>
+                          </a:ln>
+                        </wps:spPr>
+                        <wps:style>
+                          <a:lnRef idx="2">
+                            <a:schemeClr val="accent1">
+                              <a:shade val="15000"/>
+                            </a:schemeClr>
+                          </a:lnRef>
+                          <a:fillRef idx="1">
+                            <a:schemeClr val="accent1"/>
+                          </a:fillRef>
+                          <a:effectRef idx="0">
+                            <a:schemeClr val="accent1"/>
+                          </a:effectRef>
+                          <a:fontRef idx="minor">
+                            <a:schemeClr val="lt1"/>
+                          </a:fontRef>
+                        </wps:style>
+                        <wps:bodyPr rot="0" spcFirstLastPara="0" vertOverflow="overflow" horzOverflow="overflow" vert="horz" wrap="square" lIns="91440" tIns="45720" rIns="91440" bIns="45720" numCol="1" spcCol="0" rtlCol="0" fromWordArt="0" anchor="ctr" anchorCtr="0" forceAA="0" compatLnSpc="1">
+                          <a:prstTxWarp prst="textNoShape">
+                            <a:avLst/>
+                          </a:prstTxWarp>
+                          <a:noAutofit/>
+                        </wps:bodyPr>
+                      </wps:wsp>
+                      <wps:wsp>
+                        <wps:cNvPr id="446841858" name="Téglalap 1"/>
+                        <wps:cNvSpPr/>
+                        <wps:spPr>
+                          <a:xfrm>
+                            <a:off x="39757" y="47707"/>
+                            <a:ext cx="4309607" cy="492760"/>
+                          </a:xfrm>
+                          <a:prstGeom prst="rect">
+                            <a:avLst/>
+                          </a:prstGeom>
+                          <a:solidFill>
+                            <a:schemeClr val="tx2">
+                              <a:lumMod val="10000"/>
+                              <a:lumOff val="90000"/>
+                            </a:schemeClr>
+                          </a:solidFill>
+                          <a:ln>
+                            <a:solidFill>
+                              <a:schemeClr val="bg1"/>
+                            </a:solidFill>
+                          </a:ln>
+                        </wps:spPr>
+                        <wps:style>
+                          <a:lnRef idx="2">
+                            <a:schemeClr val="accent1">
+                              <a:shade val="15000"/>
+                            </a:schemeClr>
+                          </a:lnRef>
+                          <a:fillRef idx="1">
+                            <a:schemeClr val="accent1"/>
+                          </a:fillRef>
+                          <a:effectRef idx="0">
+                            <a:schemeClr val="accent1"/>
+                          </a:effectRef>
+                          <a:fontRef idx="minor">
+                            <a:schemeClr val="lt1"/>
+                          </a:fontRef>
+                        </wps:style>
+                        <wps:bodyPr rot="0" spcFirstLastPara="0" vertOverflow="overflow" horzOverflow="overflow" vert="horz" wrap="square" lIns="91440" tIns="45720" rIns="91440" bIns="45720" numCol="1" spcCol="0" rtlCol="0" fromWordArt="0" anchor="ctr" anchorCtr="0" forceAA="0" compatLnSpc="1">
+                          <a:prstTxWarp prst="textNoShape">
+                            <a:avLst/>
+                          </a:prstTxWarp>
+                          <a:noAutofit/>
+                        </wps:bodyPr>
+                      </wps:wsp>
+                    </wpg:wgp>
+                  </a:graphicData>
+                </a:graphic>
+                <wp14:sizeRelH relativeFrom="margin">
+                  <wp14:pctWidth>0</wp14:pctWidth>
+                </wp14:sizeRelH>
+                <wp14:sizeRelV relativeFrom="margin">
+                  <wp14:pctHeight>0</wp14:pctHeight>
+                </wp14:sizeRelV>
+              </wp:anchor>
+            </w:drawing>
+          </mc:Choice>
+          <mc:Fallback>
+            <w:pict>
+              <v:group w14:anchorId="21F2E232" id="Csoportba foglalás 3" o:spid="_x0000_s1026" style="position:absolute;margin-left:-6.35pt;margin-top:19.95pt;width:289.85pt;height:75.6pt;z-index:-251655168;mso-width-relative:margin;mso-height-relative:margin" coordsize="44368,6361" o:gfxdata="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">
+                <v:rect id="Téglalap 2" o:spid="_x0000_s1027" style="position:absolute;width:44368;height:6361;visibility:visible;mso-wrap-style:square;v-text-anchor:middle" o:gfxdata="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" fillcolor="#0070c0" stroked="f" strokeweight="1.5pt"/>
+                <v:rect id="Téglalap 1" o:spid="_x0000_s1028" style="position:absolute;left:397;top:477;width:43096;height:4927;visibility:visible;mso-wrap-style:square;v-text-anchor:middle" o:gfxdata="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" fillcolor="#dceaf7 [351]" strokecolor="white [3212]" strokeweight="1.5pt"/>
+              </v:group>
+            </w:pict>
+          </mc:Fallback>
+        </mc:AlternateContent>
+      </w:r>
+    </w:p>
+    <w:p>
+      <w:pPr>
+        <w:ind w:right="1119"/>
+        <w:jc w:val="both"/>
+        <w:rPr>
+          <w:rFonts w:ascii="Garamond" w:hAnsi="Garamond"/>
+        </w:rPr>
+      </w:pPr>
+      <w:r>
+        <w:rPr>
+          <w:rFonts w:ascii="Garamond" w:hAnsi="Garamond"/>
+          <w:b/>
+          <w:bCs/>
+          <w:noProof/>
+          <w:sz w:val="80"/>
+          <w:szCs w:val="80"/>
+        </w:rPr>
+        <mc:AlternateContent>
+          <mc:Choice Requires="wpg">
+            <w:drawing>
+              <wp:anchor distT="0" distB="0" distL="114300" distR="114300" simplePos="0" relativeHeight="251663360" behindDoc="1" locked="0" layoutInCell="1" allowOverlap="1" wp14:anchorId="1DC6DAF9" wp14:editId="00E86FB7">
+                <wp:simplePos x="0" y="0"/>
+                <wp:positionH relativeFrom="column">
+                  <wp:posOffset>-80811</wp:posOffset>
+                </wp:positionH>
+                <wp:positionV relativeFrom="paragraph">
+                  <wp:posOffset>891568</wp:posOffset>
+                </wp:positionV>
+                <wp:extent cx="3681095" cy="715010"/>
+                <wp:effectExtent l="0" t="0" r="0" b="8890"/>
+                <wp:wrapNone/>
+                <wp:docPr id="614731436" name="Csoportba foglalás 3"/>
+                <wp:cNvGraphicFramePr/>
+                <a:graphic xmlns:a="http://schemas.openxmlformats.org/drawingml/2006/main">
+                  <a:graphicData uri="http://schemas.microsoft.com/office/word/2010/wordprocessingGroup">
+                    <wpg:wgp>
+                      <wpg:cNvGrpSpPr/>
+                      <wpg:grpSpPr>
+                        <a:xfrm>
+                          <a:off x="0" y="0"/>
+                          <a:ext cx="3681095" cy="715010"/>
+                          <a:chOff x="0" y="0"/>
+                          <a:chExt cx="4436828" cy="636104"/>
+                        </a:xfrm>
+                      </wpg:grpSpPr>
+                      <wps:wsp>
+                        <wps:cNvPr id="1368509230" name="Téglalap 2"/>
+                        <wps:cNvSpPr/>
+                        <wps:spPr>
+                          <a:xfrm>
+                            <a:off x="0" y="0"/>
+                            <a:ext cx="4436828" cy="636104"/>
+                          </a:xfrm>
+                          <a:prstGeom prst="rect">
+                            <a:avLst/>
+                          </a:prstGeom>
+                          <a:solidFill>
+                            <a:srgbClr val="0070C0"/>
+                          </a:solidFill>
+                          <a:ln>
+                            <a:noFill/>
+                          </a:ln>
+                        </wps:spPr>
+                        <wps:style>
+                          <a:lnRef idx="2">
+                            <a:schemeClr val="accent1">
+                              <a:shade val="15000"/>
+                            </a:schemeClr>
+                          </a:lnRef>
+                          <a:fillRef idx="1">
+                            <a:schemeClr val="accent1"/>
+                          </a:fillRef>
+                          <a:effectRef idx="0">
+                            <a:schemeClr val="accent1"/>
+                          </a:effectRef>
+                          <a:fontRef idx="minor">
+                            <a:schemeClr val="lt1"/>
+                          </a:fontRef>
+                        </wps:style>
+                        <wps:bodyPr rot="0" spcFirstLastPara="0" vertOverflow="overflow" horzOverflow="overflow" vert="horz" wrap="square" lIns="91440" tIns="45720" rIns="91440" bIns="45720" numCol="1" spcCol="0" rtlCol="0" fromWordArt="0" anchor="ctr" anchorCtr="0" forceAA="0" compatLnSpc="1">
+                          <a:prstTxWarp prst="textNoShape">
+                            <a:avLst/>
+                          </a:prstTxWarp>
+                          <a:noAutofit/>
+                        </wps:bodyPr>
+                      </wps:wsp>
+                      <wps:wsp>
+                        <wps:cNvPr id="382426005" name="Téglalap 1"/>
+                        <wps:cNvSpPr/>
+                        <wps:spPr>
+                          <a:xfrm>
+                            <a:off x="39757" y="47707"/>
+                            <a:ext cx="4309607" cy="492760"/>
+                          </a:xfrm>
+                          <a:prstGeom prst="rect">
+                            <a:avLst/>
+                          </a:prstGeom>
+                          <a:solidFill>
+                            <a:schemeClr val="tx2">
+                              <a:lumMod val="10000"/>
+                              <a:lumOff val="90000"/>
+                            </a:schemeClr>
+                          </a:solidFill>
+                          <a:ln>
+                            <a:solidFill>
+                              <a:schemeClr val="bg1"/>
+                            </a:solidFill>
+                          </a:ln>
+                        </wps:spPr>
+                        <wps:style>
+                          <a:lnRef idx="2">
+                            <a:schemeClr val="accent1">
+                              <a:shade val="15000"/>
+                            </a:schemeClr>
+                          </a:lnRef>
+                          <a:fillRef idx="1">
+                            <a:schemeClr val="accent1"/>
+                          </a:fillRef>
+                          <a:effectRef idx="0">
+                            <a:schemeClr val="accent1"/>
+                          </a:effectRef>
+                          <a:fontRef idx="minor">
+                            <a:schemeClr val="lt1"/>
+                          </a:fontRef>
+                        </wps:style>
+                        <wps:bodyPr rot="0" spcFirstLastPara="0" vertOverflow="overflow" horzOverflow="overflow" vert="horz" wrap="square" lIns="91440" tIns="45720" rIns="91440" bIns="45720" numCol="1" spcCol="0" rtlCol="0" fromWordArt="0" anchor="ctr" anchorCtr="0" forceAA="0" compatLnSpc="1">
+                          <a:prstTxWarp prst="textNoShape">
+                            <a:avLst/>
+                          </a:prstTxWarp>
+                          <a:noAutofit/>
+                        </wps:bodyPr>
+                      </wps:wsp>
+                    </wpg:wgp>
+                  </a:graphicData>
+                </a:graphic>
+                <wp14:sizeRelH relativeFrom="margin">
+                  <wp14:pctWidth>0</wp14:pctWidth>
+                </wp14:sizeRelH>
+                <wp14:sizeRelV relativeFrom="margin">
+                  <wp14:pctHeight>0</wp14:pctHeight>
+                </wp14:sizeRelV>
+              </wp:anchor>
+            </w:drawing>
+          </mc:Choice>
+          <mc:Fallback>
+            <w:pict>
+              <v:group w14:anchorId="4D9C588A" id="Csoportba foglalás 3" o:spid="_x0000_s1026" style="position:absolute;margin-left:-6.35pt;margin-top:70.2pt;width:289.85pt;height:56.3pt;z-index:-251653120;mso-width-relative:margin;mso-height-relative:margin" coordsize="44368,6361" o:gfxdata="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">
+                <v:rect id="Téglalap 2" o:spid="_x0000_s1027" style="position:absolute;width:44368;height:6361;visibility:visible;mso-wrap-style:square;v-text-anchor:middle" o:gfxdata="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" fillcolor="#0070c0" stroked="f" strokeweight="1.5pt"/>
+                <v:rect id="Téglalap 1" o:spid="_x0000_s1028" style="position:absolute;left:397;top:477;width:43096;height:4927;visibility:visible;mso-wrap-style:square;v-text-anchor:middle" o:gfxdata="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" fillcolor="#dceaf7 [351]" strokecolor="white [3212]" strokeweight="1.5pt"/>
+              </v:group>
+            </w:pict>
+          </mc:Fallback>
+        </mc:AlternateContent>
+      </w:r>
+      <w:r>
+        <w:rPr>
+          <w:rFonts w:ascii="Garamond" w:hAnsi="Garamond"/>
+        </w:rPr>
         <w:t>A játék gyökerei az ókorig nyúlnak vissza. Már ekkor is megjelent a labda kezdetleges formája, amellyel különféle társasjátékokat játszottak. De római vázákon is találtak már labdát ábrázoló képeket.</w:t>
       </w:r>
     </w:p>
     <w:p>
+      <w:pPr>
+        <w:ind w:right="1119"/>
+        <w:jc w:val="both"/>
+        <w:rPr>
+          <w:rFonts w:ascii="Garamond" w:hAnsi="Garamond"/>
+        </w:rPr>
+      </w:pPr>
       <w:r>
+        <w:rPr>
+          <w:rFonts w:ascii="Garamond" w:hAnsi="Garamond"/>
+          <w:noProof/>
+        </w:rPr>
+        <mc:AlternateContent>
+          <mc:Choice Requires="wps">
+            <w:drawing>
+              <wp:anchor distT="0" distB="0" distL="114300" distR="114300" simplePos="0" relativeHeight="251713536" behindDoc="0" locked="0" layoutInCell="1" allowOverlap="1" wp14:anchorId="7B90FE4E" wp14:editId="58EA1BB7">
+                <wp:simplePos x="0" y="0"/>
+                <wp:positionH relativeFrom="column">
+                  <wp:posOffset>3600836</wp:posOffset>
+                </wp:positionH>
+                <wp:positionV relativeFrom="paragraph">
+                  <wp:posOffset>15434</wp:posOffset>
+                </wp:positionV>
+                <wp:extent cx="558000" cy="558000"/>
+                <wp:effectExtent l="0" t="0" r="0" b="0"/>
+                <wp:wrapNone/>
+                <wp:docPr id="47700576" name="Ellipszis 4"/>
+                <wp:cNvGraphicFramePr/>
+                <a:graphic xmlns:a="http://schemas.openxmlformats.org/drawingml/2006/main">
+                  <a:graphicData uri="http://schemas.microsoft.com/office/word/2010/wordprocessingShape">
+                    <wps:wsp>
+                      <wps:cNvSpPr/>
+                      <wps:spPr>
+                        <a:xfrm>
+                          <a:off x="0" y="0"/>
+                          <a:ext cx="558000" cy="558000"/>
+                        </a:xfrm>
+                        <a:prstGeom prst="ellipse">
+                          <a:avLst/>
+                        </a:prstGeom>
+                        <a:gradFill flip="none" rotWithShape="1">
+                          <a:gsLst>
+                            <a:gs pos="0">
+                              <a:schemeClr val="accent1">
+                                <a:lumMod val="5000"/>
+                                <a:lumOff val="95000"/>
+                              </a:schemeClr>
+                            </a:gs>
+                            <a:gs pos="46000">
+                              <a:srgbClr val="0070C0"/>
+                            </a:gs>
+                            <a:gs pos="83000">
+                              <a:srgbClr val="0070C0"/>
+                            </a:gs>
+                            <a:gs pos="100000">
+                              <a:srgbClr val="0070C0"/>
+                            </a:gs>
+                          </a:gsLst>
+                          <a:lin ang="2700000" scaled="1"/>
+                          <a:tileRect/>
+                        </a:gradFill>
+                        <a:ln>
+                          <a:noFill/>
+                        </a:ln>
+                        <a:effectLst/>
+                      </wps:spPr>
+                      <wps:style>
+                        <a:lnRef idx="2">
+                          <a:schemeClr val="accent1">
+                            <a:shade val="15000"/>
+                          </a:schemeClr>
+                        </a:lnRef>
+                        <a:fillRef idx="1">
+                          <a:schemeClr val="accent1"/>
+                        </a:fillRef>
+                        <a:effectRef idx="0">
+                          <a:schemeClr val="accent1"/>
+                        </a:effectRef>
+                        <a:fontRef idx="minor">
+                          <a:schemeClr val="lt1"/>
+                        </a:fontRef>
+                      </wps:style>
+                      <wps:txbx>
+                        <w:txbxContent>
+                          <w:p>
+                            <w:pPr>
+                              <w:jc w:val="center"/>
+                              <w:rPr>
+                                <w:rFonts w:ascii="Garamond" w:hAnsi="Garamond"/>
+                                <w:b/>
+                                <w:bCs/>
+                                <w:sz w:val="40"/>
+                                <w:szCs w:val="40"/>
+                              </w:rPr>
+                            </w:pPr>
+                            <w:r>
+                              <w:rPr>
+                                <w:rFonts w:ascii="Garamond" w:hAnsi="Garamond"/>
+                                <w:b/>
+                                <w:bCs/>
+                                <w:sz w:val="40"/>
+                                <w:szCs w:val="40"/>
+                              </w:rPr>
+                              <w:t>5</w:t>
+                            </w:r>
+                          </w:p>
+                        </w:txbxContent>
+                      </wps:txbx>
+                      <wps:bodyPr rot="0" spcFirstLastPara="0" vertOverflow="overflow" horzOverflow="overflow" vert="horz" wrap="square" lIns="91440" tIns="45720" rIns="91440" bIns="45720" numCol="1" spcCol="0" rtlCol="0" fromWordArt="0" anchor="ctr" anchorCtr="0" forceAA="0" compatLnSpc="1">
+                        <a:prstTxWarp prst="textNoShape">
+                          <a:avLst/>
+                        </a:prstTxWarp>
+                        <a:noAutofit/>
+                      </wps:bodyPr>
+                    </wps:wsp>
+                  </a:graphicData>
+                </a:graphic>
+              </wp:anchor>
+            </w:drawing>
+          </mc:Choice>
+          <mc:Fallback>
+            <w:pict>
+              <v:oval w14:anchorId="7B90FE4E" id="_x0000_s1031" style="position:absolute;left:0;text-align:left;margin-left:283.55pt;margin-top:1.2pt;width:43.95pt;height:43.95pt;z-index:251713536;visibility:visible;mso-wrap-style:square;mso-wrap-distance-left:9pt;mso-wrap-distance-top:0;mso-wrap-distance-right:9pt;mso-wrap-distance-bottom:0;mso-position-horizontal:absolute;mso-position-horizontal-relative:text;mso-position-vertical:absolute;mso-position-vertical-relative:text;v-text-anchor:middle" o:gfxdata="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" fillcolor="#f0f8fc [180]" stroked="f" strokeweight="1.5pt">
+                <v:fill color2="#0070c0" rotate="t" angle="45" colors="0 #f0f8fd;30147f #0070c0;54395f #0070c0;1 #0070c0" focus="100%" type="gradient"/>
+                <v:stroke joinstyle="miter"/>
+                <v:textbox>
+                  <w:txbxContent>
+                    <w:p>
+                      <w:pPr>
+                        <w:jc w:val="center"/>
+                        <w:rPr>
+                          <w:rFonts w:ascii="Garamond" w:hAnsi="Garamond"/>
+                          <w:b/>
+                          <w:bCs/>
+                          <w:sz w:val="40"/>
+                          <w:szCs w:val="40"/>
+                        </w:rPr>
+                      </w:pPr>
+                      <w:r>
+                        <w:rPr>
+                          <w:rFonts w:ascii="Garamond" w:hAnsi="Garamond"/>
+                          <w:b/>
+                          <w:bCs/>
+                          <w:sz w:val="40"/>
+                          <w:szCs w:val="40"/>
+                        </w:rPr>
+                        <w:t>5</w:t>
+                      </w:r>
+                    </w:p>
+                  </w:txbxContent>
+                </v:textbox>
+              </v:oval>
+            </w:pict>
+          </mc:Fallback>
+        </mc:AlternateContent>
+      </w:r>
+      <w:r>
+        <w:rPr>
+          <w:rFonts w:ascii="Garamond" w:hAnsi="Garamond"/>
+        </w:rPr>
         <w:t>Európában a foci áll az első helyen, mint népszerű labdajáték. A rangsor második fokát a kézilabda foglalja el, a sportfogadás online adatai alapján.</w:t>
       </w:r>
     </w:p>
     <w:p>
+      <w:pPr>
+        <w:ind w:left="1843"/>
+        <w:rPr>
+          <w:rFonts w:ascii="Garamond" w:hAnsi="Garamond"/>
+        </w:rPr>
+      </w:pPr>
       <w:r>
+        <w:rPr>
+          <w:rFonts w:ascii="Garamond" w:hAnsi="Garamond"/>
+          <w:noProof/>
+        </w:rPr>
+        <mc:AlternateContent>
+          <mc:Choice Requires="wps">
+            <w:drawing>
+              <wp:anchor distT="0" distB="0" distL="114300" distR="114300" simplePos="0" relativeHeight="251703296" behindDoc="0" locked="0" layoutInCell="1" allowOverlap="1" wp14:anchorId="12B90216" wp14:editId="66C9D5E2">
+                <wp:simplePos x="0" y="0"/>
+                <wp:positionH relativeFrom="column">
+                  <wp:posOffset>544940</wp:posOffset>
+                </wp:positionH>
+                <wp:positionV relativeFrom="paragraph">
+                  <wp:posOffset>689859</wp:posOffset>
+                </wp:positionV>
+                <wp:extent cx="558000" cy="558000"/>
+                <wp:effectExtent l="0" t="0" r="0" b="0"/>
+                <wp:wrapNone/>
+                <wp:docPr id="1004587191" name="Ellipszis 4"/>
+                <wp:cNvGraphicFramePr/>
+                <a:graphic xmlns:a="http://schemas.openxmlformats.org/drawingml/2006/main">
+                  <a:graphicData uri="http://schemas.microsoft.com/office/word/2010/wordprocessingShape">
+                    <wps:wsp>
+                      <wps:cNvSpPr/>
+                      <wps:spPr>
+                        <a:xfrm>
+                          <a:off x="0" y="0"/>
+                          <a:ext cx="558000" cy="558000"/>
+                        </a:xfrm>
+                        <a:prstGeom prst="ellipse">
+                          <a:avLst/>
+                        </a:prstGeom>
+                        <a:gradFill flip="none" rotWithShape="1">
+                          <a:gsLst>
+                            <a:gs pos="0">
+                              <a:schemeClr val="accent1">
+                                <a:lumMod val="5000"/>
+                                <a:lumOff val="95000"/>
+                              </a:schemeClr>
+                            </a:gs>
+                            <a:gs pos="46000">
+                              <a:srgbClr val="0070C0"/>
+                            </a:gs>
+                            <a:gs pos="83000">
+                              <a:srgbClr val="0070C0"/>
+                            </a:gs>
+                            <a:gs pos="100000">
+                              <a:srgbClr val="0070C0"/>
+                            </a:gs>
+                          </a:gsLst>
+                          <a:lin ang="2700000" scaled="1"/>
+                          <a:tileRect/>
+                        </a:gradFill>
+                        <a:ln>
+                          <a:noFill/>
+                        </a:ln>
+                        <a:effectLst/>
+                      </wps:spPr>
+                      <wps:style>
+                        <a:lnRef idx="2">
+                          <a:schemeClr val="accent1">
+                            <a:shade val="15000"/>
+                          </a:schemeClr>
+                        </a:lnRef>
+                        <a:fillRef idx="1">
+                          <a:schemeClr val="accent1"/>
+                        </a:fillRef>
+                        <a:effectRef idx="0">
+                          <a:schemeClr val="accent1"/>
+                        </a:effectRef>
+                        <a:fontRef idx="minor">
+                          <a:schemeClr val="lt1"/>
+                        </a:fontRef>
+                      </wps:style>
+                      <wps:txbx>
+                        <w:txbxContent>
+                          <w:p>
+                            <w:pPr>
+                              <w:jc w:val="center"/>
+                              <w:rPr>
+                                <w:rFonts w:ascii="Garamond" w:hAnsi="Garamond"/>
+                                <w:b/>
+                                <w:bCs/>
+                                <w:sz w:val="40"/>
+                                <w:szCs w:val="40"/>
+                              </w:rPr>
+                            </w:pPr>
+                            <w:r>
+                              <w:rPr>
+                                <w:rFonts w:ascii="Garamond" w:hAnsi="Garamond"/>
+                                <w:b/>
+                                <w:bCs/>
+                                <w:sz w:val="40"/>
+                                <w:szCs w:val="40"/>
+                              </w:rPr>
+                              <w:t>7</w:t>
+                            </w:r>
+                          </w:p>
+                        </w:txbxContent>
+                      </wps:txbx>
+                      <wps:bodyPr rot="0" spcFirstLastPara="0" vertOverflow="overflow" horzOverflow="overflow" vert="horz" wrap="square" lIns="91440" tIns="45720" rIns="91440" bIns="45720" numCol="1" spcCol="0" rtlCol="0" fromWordArt="0" anchor="ctr" anchorCtr="0" forceAA="0" compatLnSpc="1">
+                        <a:prstTxWarp prst="textNoShape">
+                          <a:avLst/>
+                        </a:prstTxWarp>
+                        <a:noAutofit/>
+                      </wps:bodyPr>
+                    </wps:wsp>
+                  </a:graphicData>
+                </a:graphic>
+              </wp:anchor>
+            </w:drawing>
+          </mc:Choice>
+          <mc:Fallback>
+            <w:pict>
+              <v:oval w14:anchorId="12B90216" id="_x0000_s1032" style="position:absolute;left:0;text-align:left;margin-left:42.9pt;margin-top:54.3pt;width:43.95pt;height:43.95pt;z-index:251703296;visibility:visible;mso-wrap-style:square;mso-wrap-distance-left:9pt;mso-wrap-distance-top:0;mso-wrap-distance-right:9pt;mso-wrap-distance-bottom:0;mso-position-horizontal:absolute;mso-position-horizontal-relative:text;mso-position-vertical:absolute;mso-position-vertical-relative:text;v-text-anchor:middle" o:gfxdata="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" fillcolor="#f0f8fc [180]" stroked="f" strokeweight="1.5pt">
+                <v:fill color2="#0070c0" rotate="t" angle="45" colors="0 #f0f8fd;30147f #0070c0;54395f #0070c0;1 #0070c0" focus="100%" type="gradient"/>
+                <v:stroke joinstyle="miter"/>
+                <v:textbox>
+                  <w:txbxContent>
+                    <w:p>
+                      <w:pPr>
+                        <w:jc w:val="center"/>
+                        <w:rPr>
+                          <w:rFonts w:ascii="Garamond" w:hAnsi="Garamond"/>
+                          <w:b/>
+                          <w:bCs/>
+                          <w:sz w:val="40"/>
+                          <w:szCs w:val="40"/>
+                        </w:rPr>
+                      </w:pPr>
+                      <w:r>
+                        <w:rPr>
+                          <w:rFonts w:ascii="Garamond" w:hAnsi="Garamond"/>
+                          <w:b/>
+                          <w:bCs/>
+                          <w:sz w:val="40"/>
+                          <w:szCs w:val="40"/>
+                        </w:rPr>
+                        <w:t>7</w:t>
+                      </w:r>
+                    </w:p>
+                  </w:txbxContent>
+                </v:textbox>
+              </v:oval>
+            </w:pict>
+          </mc:Fallback>
+        </mc:AlternateContent>
+      </w:r>
+      <w:r>
+        <w:rPr>
+          <w:rFonts w:ascii="Garamond" w:hAnsi="Garamond"/>
+          <w:b/>
+          <w:bCs/>
+          <w:noProof/>
+          <w:sz w:val="80"/>
+          <w:szCs w:val="80"/>
+        </w:rPr>
+        <mc:AlternateContent>
+          <mc:Choice Requires="wpg">
+            <w:drawing>
+              <wp:anchor distT="0" distB="0" distL="114300" distR="114300" simplePos="0" relativeHeight="251669504" behindDoc="1" locked="0" layoutInCell="1" allowOverlap="1" wp14:anchorId="28DD1972" wp14:editId="26887352">
+                <wp:simplePos x="0" y="0"/>
+                <wp:positionH relativeFrom="column">
+                  <wp:posOffset>1100290</wp:posOffset>
+                </wp:positionH>
+                <wp:positionV relativeFrom="paragraph">
+                  <wp:posOffset>628733</wp:posOffset>
+                </wp:positionV>
+                <wp:extent cx="3172460" cy="1208405"/>
+                <wp:effectExtent l="0" t="0" r="8890" b="0"/>
+                <wp:wrapNone/>
+                <wp:docPr id="1781177731" name="Csoportba foglalás 3"/>
+                <wp:cNvGraphicFramePr/>
+                <a:graphic xmlns:a="http://schemas.openxmlformats.org/drawingml/2006/main">
+                  <a:graphicData uri="http://schemas.microsoft.com/office/word/2010/wordprocessingGroup">
+                    <wpg:wgp>
+                      <wpg:cNvGrpSpPr/>
+                      <wpg:grpSpPr>
+                        <a:xfrm>
+                          <a:off x="0" y="0"/>
+                          <a:ext cx="3172460" cy="1208405"/>
+                          <a:chOff x="0" y="0"/>
+                          <a:chExt cx="4436828" cy="636104"/>
+                        </a:xfrm>
+                      </wpg:grpSpPr>
+                      <wps:wsp>
+                        <wps:cNvPr id="218529722" name="Téglalap 2"/>
+                        <wps:cNvSpPr/>
+                        <wps:spPr>
+                          <a:xfrm>
+                            <a:off x="0" y="0"/>
+                            <a:ext cx="4436828" cy="636104"/>
+                          </a:xfrm>
+                          <a:prstGeom prst="rect">
+                            <a:avLst/>
+                          </a:prstGeom>
+                          <a:solidFill>
+                            <a:srgbClr val="0070C0"/>
+                          </a:solidFill>
+                          <a:ln>
+                            <a:noFill/>
+                          </a:ln>
+                        </wps:spPr>
+                        <wps:style>
+                          <a:lnRef idx="2">
+                            <a:schemeClr val="accent1">
+                              <a:shade val="15000"/>
+                            </a:schemeClr>
+                          </a:lnRef>
+                          <a:fillRef idx="1">
+                            <a:schemeClr val="accent1"/>
+                          </a:fillRef>
+                          <a:effectRef idx="0">
+                            <a:schemeClr val="accent1"/>
+                          </a:effectRef>
+                          <a:fontRef idx="minor">
+                            <a:schemeClr val="lt1"/>
+                          </a:fontRef>
+                        </wps:style>
+                        <wps:bodyPr rot="0" spcFirstLastPara="0" vertOverflow="overflow" horzOverflow="overflow" vert="horz" wrap="square" lIns="91440" tIns="45720" rIns="91440" bIns="45720" numCol="1" spcCol="0" rtlCol="0" fromWordArt="0" anchor="ctr" anchorCtr="0" forceAA="0" compatLnSpc="1">
+                          <a:prstTxWarp prst="textNoShape">
+                            <a:avLst/>
+                          </a:prstTxWarp>
+                          <a:noAutofit/>
+                        </wps:bodyPr>
+                      </wps:wsp>
+                      <wps:wsp>
+                        <wps:cNvPr id="1314252570" name="Téglalap 1"/>
+                        <wps:cNvSpPr/>
+                        <wps:spPr>
+                          <a:xfrm>
+                            <a:off x="39757" y="47707"/>
+                            <a:ext cx="4309607" cy="492760"/>
+                          </a:xfrm>
+                          <a:prstGeom prst="rect">
+                            <a:avLst/>
+                          </a:prstGeom>
+                          <a:solidFill>
+                            <a:schemeClr val="tx2">
+                              <a:lumMod val="10000"/>
+                              <a:lumOff val="90000"/>
+                            </a:schemeClr>
+                          </a:solidFill>
+                          <a:ln>
+                            <a:solidFill>
+                              <a:schemeClr val="bg1"/>
+                            </a:solidFill>
+                          </a:ln>
+                        </wps:spPr>
+                        <wps:style>
+                          <a:lnRef idx="2">
+                            <a:schemeClr val="accent1">
+                              <a:shade val="15000"/>
+                            </a:schemeClr>
+                          </a:lnRef>
+                          <a:fillRef idx="1">
+                            <a:schemeClr val="accent1"/>
+                          </a:fillRef>
+                          <a:effectRef idx="0">
+                            <a:schemeClr val="accent1"/>
+                          </a:effectRef>
+                          <a:fontRef idx="minor">
+                            <a:schemeClr val="lt1"/>
+                          </a:fontRef>
+                        </wps:style>
+                        <wps:bodyPr rot="0" spcFirstLastPara="0" vertOverflow="overflow" horzOverflow="overflow" vert="horz" wrap="square" lIns="91440" tIns="45720" rIns="91440" bIns="45720" numCol="1" spcCol="0" rtlCol="0" fromWordArt="0" anchor="ctr" anchorCtr="0" forceAA="0" compatLnSpc="1">
+                          <a:prstTxWarp prst="textNoShape">
+                            <a:avLst/>
+                          </a:prstTxWarp>
+                          <a:noAutofit/>
+                        </wps:bodyPr>
+                      </wps:wsp>
+                    </wpg:wgp>
+                  </a:graphicData>
+                </a:graphic>
+                <wp14:sizeRelH relativeFrom="margin">
+                  <wp14:pctWidth>0</wp14:pctWidth>
+                </wp14:sizeRelH>
+                <wp14:sizeRelV relativeFrom="margin">
+                  <wp14:pctHeight>0</wp14:pctHeight>
+                </wp14:sizeRelV>
+              </wp:anchor>
+            </w:drawing>
+          </mc:Choice>
+          <mc:Fallback>
+            <w:pict>
+              <v:group w14:anchorId="1DE5305A" id="Csoportba foglalás 3" o:spid="_x0000_s1026" style="position:absolute;margin-left:86.65pt;margin-top:49.5pt;width:249.8pt;height:95.15pt;z-index:-251646976;mso-width-relative:margin;mso-height-relative:margin" coordsize="44368,6361" o:gfxdata="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">
+                <v:rect id="Téglalap 2" o:spid="_x0000_s1027" style="position:absolute;width:44368;height:6361;visibility:visible;mso-wrap-style:square;v-text-anchor:middle" o:gfxdata="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" fillcolor="#0070c0" stroked="f" strokeweight="1.5pt"/>
+                <v:rect id="Téglalap 1" o:spid="_x0000_s1028" style="position:absolute;left:397;top:477;width:43096;height:4927;visibility:visible;mso-wrap-style:square;v-text-anchor:middle" o:gfxdata="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" fillcolor="#dceaf7 [351]" strokecolor="white [3212]" strokeweight="1.5pt"/>
+              </v:group>
+            </w:pict>
+          </mc:Fallback>
+        </mc:AlternateContent>
+      </w:r>
+      <w:r>
+        <w:rPr>
+          <w:rFonts w:ascii="Garamond" w:hAnsi="Garamond"/>
+        </w:rPr>
         <w:t>Az európai mezőnyjátékos legfeljebb 3 másodpercig érintheti a labdát és labdával a kézben maximum 3 lépést tehet meg.</w:t>
       </w:r>
     </w:p>
     <w:p>
+      <w:pPr>
+        <w:ind w:left="1843"/>
+        <w:rPr>
+          <w:rFonts w:ascii="Garamond" w:hAnsi="Garamond"/>
+        </w:rPr>
+      </w:pPr>
       <w:r>
+        <w:rPr>
+          <w:rFonts w:ascii="Garamond" w:hAnsi="Garamond"/>
+        </w:rPr>
         <w:t>Az első, férfiaknak szóló nemzetközi kézilabda játékot 1925-ben rendezték meg Németország és Belgium között, a női kézilabdások pedig 1930-ban csaphattak össze. Az első meccset Németország és Ausztria csapata játszotta.</w:t>
       </w:r>
     </w:p>
     <w:p>
+      <w:pPr>
+        <w:ind w:left="1843"/>
+        <w:rPr>
+          <w:rFonts w:ascii="Garamond" w:hAnsi="Garamond"/>
+        </w:rPr>
+      </w:pPr>
       <w:r>
-        <w:t>A jégkorong egy rendkívüli gyorsaságot igénylő sport. A kézilabda a dobogó második fokára kerül, már ami a gyorsaságot illeti, az Unibet bónusz kutatása alapján.</w:t>
+        <w:rPr>
+          <w:rFonts w:ascii="Garamond" w:hAnsi="Garamond"/>
+          <w:noProof/>
+        </w:rPr>
+        <mc:AlternateContent>
+          <mc:Choice Requires="wps">
+            <w:drawing>
+              <wp:anchor distT="0" distB="0" distL="114300" distR="114300" simplePos="0" relativeHeight="251711488" behindDoc="0" locked="0" layoutInCell="1" allowOverlap="1" wp14:anchorId="6E5FCB1A" wp14:editId="2F44E498">
+                <wp:simplePos x="0" y="0"/>
+                <wp:positionH relativeFrom="column">
+                  <wp:posOffset>544388</wp:posOffset>
+                </wp:positionH>
+                <wp:positionV relativeFrom="paragraph">
+                  <wp:posOffset>198065</wp:posOffset>
+                </wp:positionV>
+                <wp:extent cx="558000" cy="558000"/>
+                <wp:effectExtent l="0" t="0" r="0" b="0"/>
+                <wp:wrapNone/>
+                <wp:docPr id="743939847" name="Ellipszis 4"/>
+                <wp:cNvGraphicFramePr/>
+                <a:graphic xmlns:a="http://schemas.openxmlformats.org/drawingml/2006/main">
+                  <a:graphicData uri="http://schemas.microsoft.com/office/word/2010/wordprocessingShape">
+                    <wps:wsp>
+                      <wps:cNvSpPr/>
+                      <wps:spPr>
+                        <a:xfrm>
+                          <a:off x="0" y="0"/>
+                          <a:ext cx="558000" cy="558000"/>
+                        </a:xfrm>
+                        <a:prstGeom prst="ellipse">
+                          <a:avLst/>
+                        </a:prstGeom>
+                        <a:gradFill flip="none" rotWithShape="1">
+                          <a:gsLst>
+                            <a:gs pos="0">
+                              <a:schemeClr val="accent1">
+                                <a:lumMod val="5000"/>
+                                <a:lumOff val="95000"/>
+                              </a:schemeClr>
+                            </a:gs>
+                            <a:gs pos="46000">
+                              <a:srgbClr val="0070C0"/>
+                            </a:gs>
+                            <a:gs pos="83000">
+                              <a:srgbClr val="0070C0"/>
+                            </a:gs>
+                            <a:gs pos="100000">
+                              <a:srgbClr val="0070C0"/>
+                            </a:gs>
+                          </a:gsLst>
+                          <a:lin ang="2700000" scaled="1"/>
+                          <a:tileRect/>
+                        </a:gradFill>
+                        <a:ln>
+                          <a:noFill/>
+                        </a:ln>
+                        <a:effectLst/>
+                      </wps:spPr>
+                      <wps:style>
+                        <a:lnRef idx="2">
+                          <a:schemeClr val="accent1">
+                            <a:shade val="15000"/>
+                          </a:schemeClr>
+                        </a:lnRef>
+                        <a:fillRef idx="1">
+                          <a:schemeClr val="accent1"/>
+                        </a:fillRef>
+                        <a:effectRef idx="0">
+                          <a:schemeClr val="accent1"/>
+                        </a:effectRef>
+                        <a:fontRef idx="minor">
+                          <a:schemeClr val="lt1"/>
+                        </a:fontRef>
+                      </wps:style>
+                      <wps:txbx>
+                        <w:txbxContent>
+                          <w:p>
+                            <w:pPr>
+                              <w:jc w:val="center"/>
+                              <w:rPr>
+                                <w:rFonts w:ascii="Garamond" w:hAnsi="Garamond"/>
+                                <w:b/>
+                                <w:bCs/>
+                                <w:sz w:val="40"/>
+                                <w:szCs w:val="40"/>
+                              </w:rPr>
+                            </w:pPr>
+                            <w:r>
+                              <w:rPr>
+                                <w:rFonts w:ascii="Garamond" w:hAnsi="Garamond"/>
+                                <w:b/>
+                                <w:bCs/>
+                                <w:sz w:val="40"/>
+                                <w:szCs w:val="40"/>
+                              </w:rPr>
+                              <w:t>8</w:t>
+                            </w:r>
+                          </w:p>
+                        </w:txbxContent>
+                      </wps:txbx>
+                      <wps:bodyPr rot="0" spcFirstLastPara="0" vertOverflow="overflow" horzOverflow="overflow" vert="horz" wrap="square" lIns="91440" tIns="45720" rIns="91440" bIns="45720" numCol="1" spcCol="0" rtlCol="0" fromWordArt="0" anchor="ctr" anchorCtr="0" forceAA="0" compatLnSpc="1">
+                        <a:prstTxWarp prst="textNoShape">
+                          <a:avLst/>
+                        </a:prstTxWarp>
+                        <a:noAutofit/>
+                      </wps:bodyPr>
+                    </wps:wsp>
+                  </a:graphicData>
+                </a:graphic>
+              </wp:anchor>
+            </w:drawing>
+          </mc:Choice>
+          <mc:Fallback>
+            <w:pict>
+              <v:oval w14:anchorId="6E5FCB1A" id="_x0000_s1033" style="position:absolute;left:0;text-align:left;margin-left:42.85pt;margin-top:15.6pt;width:43.95pt;height:43.95pt;z-index:251711488;visibility:visible;mso-wrap-style:square;mso-wrap-distance-left:9pt;mso-wrap-distance-top:0;mso-wrap-distance-right:9pt;mso-wrap-distance-bottom:0;mso-position-horizontal:absolute;mso-position-horizontal-relative:text;mso-position-vertical:absolute;mso-position-vertical-relative:text;v-text-anchor:middle" o:gfxdata="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" fillcolor="#f0f8fc [180]" stroked="f" strokeweight="1.5pt">
+                <v:fill color2="#0070c0" rotate="t" angle="45" colors="0 #f0f8fd;30147f #0070c0;54395f #0070c0;1 #0070c0" focus="100%" type="gradient"/>
+                <v:stroke joinstyle="miter"/>
+                <v:textbox>
+                  <w:txbxContent>
+                    <w:p>
+                      <w:pPr>
+                        <w:jc w:val="center"/>
+                        <w:rPr>
+                          <w:rFonts w:ascii="Garamond" w:hAnsi="Garamond"/>
+                          <w:b/>
+                          <w:bCs/>
+                          <w:sz w:val="40"/>
+                          <w:szCs w:val="40"/>
+                        </w:rPr>
+                      </w:pPr>
+                      <w:r>
+                        <w:rPr>
+                          <w:rFonts w:ascii="Garamond" w:hAnsi="Garamond"/>
+                          <w:b/>
+                          <w:bCs/>
+                          <w:sz w:val="40"/>
+                          <w:szCs w:val="40"/>
+                        </w:rPr>
+                        <w:t>8</w:t>
+                      </w:r>
+                    </w:p>
+                  </w:txbxContent>
+                </v:textbox>
+              </v:oval>
+            </w:pict>
+          </mc:Fallback>
+        </mc:AlternateContent>
+      </w:r>
+      <w:r>
+        <w:rPr>
+          <w:rFonts w:ascii="Garamond" w:hAnsi="Garamond"/>
+          <w:b/>
+          <w:bCs/>
+          <w:noProof/>
+          <w:sz w:val="80"/>
+          <w:szCs w:val="80"/>
+        </w:rPr>
+        <mc:AlternateContent>
+          <mc:Choice Requires="wpg">
+            <w:drawing>
+              <wp:anchor distT="0" distB="0" distL="114300" distR="114300" simplePos="0" relativeHeight="251665408" behindDoc="1" locked="0" layoutInCell="1" allowOverlap="1" wp14:anchorId="45410024" wp14:editId="31CE64A3">
+                <wp:simplePos x="0" y="0"/>
+                <wp:positionH relativeFrom="column">
+                  <wp:posOffset>1092338</wp:posOffset>
+                </wp:positionH>
+                <wp:positionV relativeFrom="paragraph">
+                  <wp:posOffset>196436</wp:posOffset>
+                </wp:positionV>
+                <wp:extent cx="3180411" cy="1034068"/>
+                <wp:effectExtent l="0" t="0" r="1270" b="0"/>
+                <wp:wrapNone/>
+                <wp:docPr id="1133147262" name="Csoportba foglalás 3"/>
+                <wp:cNvGraphicFramePr/>
+                <a:graphic xmlns:a="http://schemas.openxmlformats.org/drawingml/2006/main">
+                  <a:graphicData uri="http://schemas.microsoft.com/office/word/2010/wordprocessingGroup">
+                    <wpg:wgp>
+                      <wpg:cNvGrpSpPr/>
+                      <wpg:grpSpPr>
+                        <a:xfrm>
+                          <a:off x="0" y="0"/>
+                          <a:ext cx="3180411" cy="1034068"/>
+                          <a:chOff x="0" y="0"/>
+                          <a:chExt cx="4436828" cy="636104"/>
+                        </a:xfrm>
+                      </wpg:grpSpPr>
+                      <wps:wsp>
+                        <wps:cNvPr id="1120125198" name="Téglalap 2"/>
+                        <wps:cNvSpPr/>
+                        <wps:spPr>
+                          <a:xfrm>
+                            <a:off x="0" y="0"/>
+                            <a:ext cx="4436828" cy="636104"/>
+                          </a:xfrm>
+                          <a:prstGeom prst="rect">
+                            <a:avLst/>
+                          </a:prstGeom>
+                          <a:solidFill>
+                            <a:srgbClr val="0070C0"/>
+                          </a:solidFill>
+                          <a:ln>
+                            <a:noFill/>
+                          </a:ln>
+                        </wps:spPr>
+                        <wps:style>
+                          <a:lnRef idx="2">
+                            <a:schemeClr val="accent1">
+                              <a:shade val="15000"/>
+                            </a:schemeClr>
+                          </a:lnRef>
+                          <a:fillRef idx="1">
+                            <a:schemeClr val="accent1"/>
+                          </a:fillRef>
+                          <a:effectRef idx="0">
+                            <a:schemeClr val="accent1"/>
+                          </a:effectRef>
+                          <a:fontRef idx="minor">
+                            <a:schemeClr val="lt1"/>
+                          </a:fontRef>
+                        </wps:style>
+                        <wps:bodyPr rot="0" spcFirstLastPara="0" vertOverflow="overflow" horzOverflow="overflow" vert="horz" wrap="square" lIns="91440" tIns="45720" rIns="91440" bIns="45720" numCol="1" spcCol="0" rtlCol="0" fromWordArt="0" anchor="ctr" anchorCtr="0" forceAA="0" compatLnSpc="1">
+                          <a:prstTxWarp prst="textNoShape">
+                            <a:avLst/>
+                          </a:prstTxWarp>
+                          <a:noAutofit/>
+                        </wps:bodyPr>
+                      </wps:wsp>
+                      <wps:wsp>
+                        <wps:cNvPr id="2038985742" name="Téglalap 1"/>
+                        <wps:cNvSpPr/>
+                        <wps:spPr>
+                          <a:xfrm>
+                            <a:off x="39757" y="47707"/>
+                            <a:ext cx="4309607" cy="492760"/>
+                          </a:xfrm>
+                          <a:prstGeom prst="rect">
+                            <a:avLst/>
+                          </a:prstGeom>
+                          <a:solidFill>
+                            <a:schemeClr val="tx2">
+                              <a:lumMod val="10000"/>
+                              <a:lumOff val="90000"/>
+                            </a:schemeClr>
+                          </a:solidFill>
+                          <a:ln>
+                            <a:solidFill>
+                              <a:schemeClr val="bg1"/>
+                            </a:solidFill>
+                          </a:ln>
+                        </wps:spPr>
+                        <wps:style>
+                          <a:lnRef idx="2">
+                            <a:schemeClr val="accent1">
+                              <a:shade val="15000"/>
+                            </a:schemeClr>
+                          </a:lnRef>
+                          <a:fillRef idx="1">
+                            <a:schemeClr val="accent1"/>
+                          </a:fillRef>
+                          <a:effectRef idx="0">
+                            <a:schemeClr val="accent1"/>
+                          </a:effectRef>
+                          <a:fontRef idx="minor">
+                            <a:schemeClr val="lt1"/>
+                          </a:fontRef>
+                        </wps:style>
+                        <wps:bodyPr rot="0" spcFirstLastPara="0" vertOverflow="overflow" horzOverflow="overflow" vert="horz" wrap="square" lIns="91440" tIns="45720" rIns="91440" bIns="45720" numCol="1" spcCol="0" rtlCol="0" fromWordArt="0" anchor="ctr" anchorCtr="0" forceAA="0" compatLnSpc="1">
+                          <a:prstTxWarp prst="textNoShape">
+                            <a:avLst/>
+                          </a:prstTxWarp>
+                          <a:noAutofit/>
+                        </wps:bodyPr>
+                      </wps:wsp>
+                    </wpg:wgp>
+                  </a:graphicData>
+                </a:graphic>
+                <wp14:sizeRelH relativeFrom="margin">
+                  <wp14:pctWidth>0</wp14:pctWidth>
+                </wp14:sizeRelH>
+                <wp14:sizeRelV relativeFrom="margin">
+                  <wp14:pctHeight>0</wp14:pctHeight>
+                </wp14:sizeRelV>
+              </wp:anchor>
+            </w:drawing>
+          </mc:Choice>
+          <mc:Fallback>
+            <w:pict>
+              <v:group w14:anchorId="7AA0DCD4" id="Csoportba foglalás 3" o:spid="_x0000_s1026" style="position:absolute;margin-left:86pt;margin-top:15.45pt;width:250.45pt;height:81.4pt;z-index:-251651072;mso-width-relative:margin;mso-height-relative:margin" coordsize="44368,6361" o:gfxdata="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">
+                <v:rect id="Téglalap 2" o:spid="_x0000_s1027" style="position:absolute;width:44368;height:6361;visibility:visible;mso-wrap-style:square;v-text-anchor:middle" o:gfxdata="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" fillcolor="#0070c0" stroked="f" strokeweight="1.5pt"/>
+                <v:rect id="Téglalap 1" o:spid="_x0000_s1028" style="position:absolute;left:397;top:477;width:43096;height:4927;visibility:visible;mso-wrap-style:square;v-text-anchor:middle" o:gfxdata="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" fillcolor="#dceaf7 [351]" strokecolor="white [3212]" strokeweight="1.5pt"/>
+              </v:group>
+            </w:pict>
+          </mc:Fallback>
+        </mc:AlternateContent>
       </w:r>
     </w:p>
     <w:p>
+      <w:pPr>
+        <w:ind w:left="1843"/>
+        <w:rPr>
+          <w:rFonts w:ascii="Garamond" w:hAnsi="Garamond"/>
+        </w:rPr>
+      </w:pPr>
       <w:r>
+        <w:rPr>
+          <w:rFonts w:ascii="Garamond" w:hAnsi="Garamond"/>
+          <w:noProof/>
+        </w:rPr>
+        <mc:AlternateContent>
+          <mc:Choice Requires="wps">
+            <w:drawing>
+              <wp:anchor distT="0" distB="0" distL="114300" distR="114300" simplePos="0" relativeHeight="251709440" behindDoc="0" locked="0" layoutInCell="1" allowOverlap="1" wp14:anchorId="66ACD3A1" wp14:editId="621B2EAF">
+                <wp:simplePos x="0" y="0"/>
+                <wp:positionH relativeFrom="column">
+                  <wp:posOffset>535498</wp:posOffset>
+                </wp:positionH>
+                <wp:positionV relativeFrom="paragraph">
+                  <wp:posOffset>774700</wp:posOffset>
+                </wp:positionV>
+                <wp:extent cx="558000" cy="558000"/>
+                <wp:effectExtent l="0" t="0" r="0" b="0"/>
+                <wp:wrapNone/>
+                <wp:docPr id="955932130" name="Ellipszis 4"/>
+                <wp:cNvGraphicFramePr/>
+                <a:graphic xmlns:a="http://schemas.openxmlformats.org/drawingml/2006/main">
+                  <a:graphicData uri="http://schemas.microsoft.com/office/word/2010/wordprocessingShape">
+                    <wps:wsp>
+                      <wps:cNvSpPr/>
+                      <wps:spPr>
+                        <a:xfrm>
+                          <a:off x="0" y="0"/>
+                          <a:ext cx="558000" cy="558000"/>
+                        </a:xfrm>
+                        <a:prstGeom prst="ellipse">
+                          <a:avLst/>
+                        </a:prstGeom>
+                        <a:gradFill flip="none" rotWithShape="1">
+                          <a:gsLst>
+                            <a:gs pos="0">
+                              <a:schemeClr val="accent1">
+                                <a:lumMod val="5000"/>
+                                <a:lumOff val="95000"/>
+                              </a:schemeClr>
+                            </a:gs>
+                            <a:gs pos="46000">
+                              <a:srgbClr val="0070C0"/>
+                            </a:gs>
+                            <a:gs pos="83000">
+                              <a:srgbClr val="0070C0"/>
+                            </a:gs>
+                            <a:gs pos="100000">
+                              <a:srgbClr val="0070C0"/>
+                            </a:gs>
+                          </a:gsLst>
+                          <a:lin ang="2700000" scaled="1"/>
+                          <a:tileRect/>
+                        </a:gradFill>
+                        <a:ln>
+                          <a:noFill/>
+                        </a:ln>
+                        <a:effectLst/>
+                      </wps:spPr>
+                      <wps:style>
+                        <a:lnRef idx="2">
+                          <a:schemeClr val="accent1">
+                            <a:shade val="15000"/>
+                          </a:schemeClr>
+                        </a:lnRef>
+                        <a:fillRef idx="1">
+                          <a:schemeClr val="accent1"/>
+                        </a:fillRef>
+                        <a:effectRef idx="0">
+                          <a:schemeClr val="accent1"/>
+                        </a:effectRef>
+                        <a:fontRef idx="minor">
+                          <a:schemeClr val="lt1"/>
+                        </a:fontRef>
+                      </wps:style>
+                      <wps:txbx>
+                        <w:txbxContent>
+                          <w:p>
+                            <w:pPr>
+                              <w:jc w:val="center"/>
+                              <w:rPr>
+                                <w:rFonts w:ascii="Garamond" w:hAnsi="Garamond"/>
+                                <w:b/>
+                                <w:bCs/>
+                                <w:sz w:val="40"/>
+                                <w:szCs w:val="40"/>
+                              </w:rPr>
+                            </w:pPr>
+                            <w:r>
+                              <w:rPr>
+                                <w:rFonts w:ascii="Garamond" w:hAnsi="Garamond"/>
+                                <w:b/>
+                                <w:bCs/>
+                                <w:sz w:val="40"/>
+                                <w:szCs w:val="40"/>
+                              </w:rPr>
+                              <w:t>9</w:t>
+                            </w:r>
+                          </w:p>
+                        </w:txbxContent>
+                      </wps:txbx>
+                      <wps:bodyPr rot="0" spcFirstLastPara="0" vertOverflow="overflow" horzOverflow="overflow" vert="horz" wrap="square" lIns="91440" tIns="45720" rIns="91440" bIns="45720" numCol="1" spcCol="0" rtlCol="0" fromWordArt="0" anchor="ctr" anchorCtr="0" forceAA="0" compatLnSpc="1">
+                        <a:prstTxWarp prst="textNoShape">
+                          <a:avLst/>
+                        </a:prstTxWarp>
+                        <a:noAutofit/>
+                      </wps:bodyPr>
+                    </wps:wsp>
+                  </a:graphicData>
+                </a:graphic>
+              </wp:anchor>
+            </w:drawing>
+          </mc:Choice>
+          <mc:Fallback>
+            <w:pict>
+              <v:oval w14:anchorId="66ACD3A1" id="_x0000_s1034" style="position:absolute;left:0;text-align:left;margin-left:42.15pt;margin-top:61pt;width:43.95pt;height:43.95pt;z-index:251709440;visibility:visible;mso-wrap-style:square;mso-wrap-distance-left:9pt;mso-wrap-distance-top:0;mso-wrap-distance-right:9pt;mso-wrap-distance-bottom:0;mso-position-horizontal:absolute;mso-position-horizontal-relative:text;mso-position-vertical:absolute;mso-position-vertical-relative:text;v-text-anchor:middle" o:gfxdata="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" fillcolor="#f0f8fc [180]" stroked="f" strokeweight="1.5pt">
+                <v:fill color2="#0070c0" rotate="t" angle="45" colors="0 #f0f8fd;30147f #0070c0;54395f #0070c0;1 #0070c0" focus="100%" type="gradient"/>
+                <v:stroke joinstyle="miter"/>
+                <v:textbox>
+                  <w:txbxContent>
+                    <w:p>
+                      <w:pPr>
+                        <w:jc w:val="center"/>
+                        <w:rPr>
+                          <w:rFonts w:ascii="Garamond" w:hAnsi="Garamond"/>
+                          <w:b/>
+                          <w:bCs/>
+                          <w:sz w:val="40"/>
+                          <w:szCs w:val="40"/>
+                        </w:rPr>
+                      </w:pPr>
+                      <w:r>
+                        <w:rPr>
+                          <w:rFonts w:ascii="Garamond" w:hAnsi="Garamond"/>
+                          <w:b/>
+                          <w:bCs/>
+                          <w:sz w:val="40"/>
+                          <w:szCs w:val="40"/>
+                        </w:rPr>
+                        <w:t>9</w:t>
+                      </w:r>
+                    </w:p>
+                  </w:txbxContent>
+                </v:textbox>
+              </v:oval>
+            </w:pict>
+          </mc:Fallback>
+        </mc:AlternateContent>
+      </w:r>
+      <w:r>
+        <w:rPr>
+          <w:rFonts w:ascii="Garamond" w:hAnsi="Garamond"/>
+          <w:b/>
+          <w:bCs/>
+          <w:noProof/>
+          <w:sz w:val="80"/>
+          <w:szCs w:val="80"/>
+        </w:rPr>
+        <mc:AlternateContent>
+          <mc:Choice Requires="wpg">
+            <w:drawing>
+              <wp:anchor distT="0" distB="0" distL="114300" distR="114300" simplePos="0" relativeHeight="251671552" behindDoc="1" locked="0" layoutInCell="1" allowOverlap="1" wp14:anchorId="10476AE4" wp14:editId="72AC6EEC">
+                <wp:simplePos x="0" y="0"/>
+                <wp:positionH relativeFrom="column">
+                  <wp:posOffset>1092338</wp:posOffset>
+                </wp:positionH>
+                <wp:positionV relativeFrom="paragraph">
+                  <wp:posOffset>802530</wp:posOffset>
+                </wp:positionV>
+                <wp:extent cx="3180411" cy="747506"/>
+                <wp:effectExtent l="0" t="0" r="1270" b="0"/>
+                <wp:wrapNone/>
+                <wp:docPr id="1615673046" name="Csoportba foglalás 3"/>
+                <wp:cNvGraphicFramePr/>
+                <a:graphic xmlns:a="http://schemas.openxmlformats.org/drawingml/2006/main">
+                  <a:graphicData uri="http://schemas.microsoft.com/office/word/2010/wordprocessingGroup">
+                    <wpg:wgp>
+                      <wpg:cNvGrpSpPr/>
+                      <wpg:grpSpPr>
+                        <a:xfrm>
+                          <a:off x="0" y="0"/>
+                          <a:ext cx="3180411" cy="747506"/>
+                          <a:chOff x="0" y="0"/>
+                          <a:chExt cx="4436828" cy="636104"/>
+                        </a:xfrm>
+                      </wpg:grpSpPr>
+                      <wps:wsp>
+                        <wps:cNvPr id="1025841319" name="Téglalap 2"/>
+                        <wps:cNvSpPr/>
+                        <wps:spPr>
+                          <a:xfrm>
+                            <a:off x="0" y="0"/>
+                            <a:ext cx="4436828" cy="636104"/>
+                          </a:xfrm>
+                          <a:prstGeom prst="rect">
+                            <a:avLst/>
+                          </a:prstGeom>
+                          <a:solidFill>
+                            <a:srgbClr val="0070C0"/>
+                          </a:solidFill>
+                          <a:ln>
+                            <a:noFill/>
+                          </a:ln>
+                        </wps:spPr>
+                        <wps:style>
+                          <a:lnRef idx="2">
+                            <a:schemeClr val="accent1">
+                              <a:shade val="15000"/>
+                            </a:schemeClr>
+                          </a:lnRef>
+                          <a:fillRef idx="1">
+                            <a:schemeClr val="accent1"/>
+                          </a:fillRef>
+                          <a:effectRef idx="0">
+                            <a:schemeClr val="accent1"/>
+                          </a:effectRef>
+                          <a:fontRef idx="minor">
+                            <a:schemeClr val="lt1"/>
+                          </a:fontRef>
+                        </wps:style>
+                        <wps:bodyPr rot="0" spcFirstLastPara="0" vertOverflow="overflow" horzOverflow="overflow" vert="horz" wrap="square" lIns="91440" tIns="45720" rIns="91440" bIns="45720" numCol="1" spcCol="0" rtlCol="0" fromWordArt="0" anchor="ctr" anchorCtr="0" forceAA="0" compatLnSpc="1">
+                          <a:prstTxWarp prst="textNoShape">
+                            <a:avLst/>
+                          </a:prstTxWarp>
+                          <a:noAutofit/>
+                        </wps:bodyPr>
+                      </wps:wsp>
+                      <wps:wsp>
+                        <wps:cNvPr id="1477239715" name="Téglalap 1"/>
+                        <wps:cNvSpPr/>
+                        <wps:spPr>
+                          <a:xfrm>
+                            <a:off x="39757" y="47707"/>
+                            <a:ext cx="4309607" cy="492760"/>
+                          </a:xfrm>
+                          <a:prstGeom prst="rect">
+                            <a:avLst/>
+                          </a:prstGeom>
+                          <a:solidFill>
+                            <a:schemeClr val="tx2">
+                              <a:lumMod val="10000"/>
+                              <a:lumOff val="90000"/>
+                            </a:schemeClr>
+                          </a:solidFill>
+                          <a:ln>
+                            <a:solidFill>
+                              <a:schemeClr val="bg1"/>
+                            </a:solidFill>
+                          </a:ln>
+                        </wps:spPr>
+                        <wps:style>
+                          <a:lnRef idx="2">
+                            <a:schemeClr val="accent1">
+                              <a:shade val="15000"/>
+                            </a:schemeClr>
+                          </a:lnRef>
+                          <a:fillRef idx="1">
+                            <a:schemeClr val="accent1"/>
+                          </a:fillRef>
+                          <a:effectRef idx="0">
+                            <a:schemeClr val="accent1"/>
+                          </a:effectRef>
+                          <a:fontRef idx="minor">
+                            <a:schemeClr val="lt1"/>
+                          </a:fontRef>
+                        </wps:style>
+                        <wps:bodyPr rot="0" spcFirstLastPara="0" vertOverflow="overflow" horzOverflow="overflow" vert="horz" wrap="square" lIns="91440" tIns="45720" rIns="91440" bIns="45720" numCol="1" spcCol="0" rtlCol="0" fromWordArt="0" anchor="ctr" anchorCtr="0" forceAA="0" compatLnSpc="1">
+                          <a:prstTxWarp prst="textNoShape">
+                            <a:avLst/>
+                          </a:prstTxWarp>
+                          <a:noAutofit/>
+                        </wps:bodyPr>
+                      </wps:wsp>
+                    </wpg:wgp>
+                  </a:graphicData>
+                </a:graphic>
+                <wp14:sizeRelH relativeFrom="margin">
+                  <wp14:pctWidth>0</wp14:pctWidth>
+                </wp14:sizeRelH>
+                <wp14:sizeRelV relativeFrom="margin">
+                  <wp14:pctHeight>0</wp14:pctHeight>
+                </wp14:sizeRelV>
+              </wp:anchor>
+            </w:drawing>
+          </mc:Choice>
+          <mc:Fallback>
+            <w:pict>
+              <v:group w14:anchorId="4687C9E9" id="Csoportba foglalás 3" o:spid="_x0000_s1026" style="position:absolute;margin-left:86pt;margin-top:63.2pt;width:250.45pt;height:58.85pt;z-index:-251644928;mso-width-relative:margin;mso-height-relative:margin" coordsize="44368,6361" o:gfxdata="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">
+                <v:rect id="Téglalap 2" o:spid="_x0000_s1027" style="position:absolute;width:44368;height:6361;visibility:visible;mso-wrap-style:square;v-text-anchor:middle" o:gfxdata="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" fillcolor="#0070c0" stroked="f" strokeweight="1.5pt"/>
+                <v:rect id="Téglalap 1" o:spid="_x0000_s1028" style="position:absolute;left:397;top:477;width:43096;height:4927;visibility:visible;mso-wrap-style:square;v-text-anchor:middle" o:gfxdata="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" fillcolor="#dceaf7 [351]" strokecolor="white [3212]" strokeweight="1.5pt"/>
+              </v:group>
+            </w:pict>
+          </mc:Fallback>
+        </mc:AlternateContent>
+      </w:r>
+      <w:r>
+        <w:rPr>
+          <w:rFonts w:ascii="Garamond" w:hAnsi="Garamond"/>
+        </w:rPr>
+        <w:t xml:space="preserve">A jégkorong egy rendkívüli gyorsaságot igénylő sport. A kézilabda a dobogó második fokára kerül, már ami a gyorsaságot illeti, az </w:t>
+      </w:r>
+      <w:proofErr w:type="spellStart"/>
+      <w:r>
+        <w:rPr>
+          <w:rFonts w:ascii="Garamond" w:hAnsi="Garamond"/>
+        </w:rPr>
+        <w:t>Unibet</w:t>
+      </w:r>
+      <w:proofErr w:type="spellEnd"/>
+      <w:r>
+        <w:rPr>
+          <w:rFonts w:ascii="Garamond" w:hAnsi="Garamond"/>
+        </w:rPr>
+        <w:t xml:space="preserve"> bónusz kutatása alapján.</w:t>
+      </w:r>
+    </w:p>
+    <w:p>
+      <w:pPr>
+        <w:ind w:left="1843"/>
+        <w:rPr>
+          <w:rFonts w:ascii="Garamond" w:hAnsi="Garamond"/>
+        </w:rPr>
+      </w:pPr>
+      <w:r>
+        <w:rPr>
+          <w:rFonts w:ascii="Garamond" w:hAnsi="Garamond"/>
+          <w:noProof/>
+        </w:rPr>
+        <mc:AlternateContent>
+          <mc:Choice Requires="wps">
+            <w:drawing>
+              <wp:anchor distT="0" distB="0" distL="114300" distR="114300" simplePos="0" relativeHeight="251707392" behindDoc="0" locked="0" layoutInCell="1" allowOverlap="1" wp14:anchorId="20DAB57D" wp14:editId="0E4D266F">
+                <wp:simplePos x="0" y="0"/>
+                <wp:positionH relativeFrom="column">
+                  <wp:posOffset>531053</wp:posOffset>
+                </wp:positionH>
+                <wp:positionV relativeFrom="paragraph">
+                  <wp:posOffset>687153</wp:posOffset>
+                </wp:positionV>
+                <wp:extent cx="558000" cy="558000"/>
+                <wp:effectExtent l="0" t="0" r="0" b="0"/>
+                <wp:wrapNone/>
+                <wp:docPr id="1393127401" name="Ellipszis 4"/>
+                <wp:cNvGraphicFramePr/>
+                <a:graphic xmlns:a="http://schemas.openxmlformats.org/drawingml/2006/main">
+                  <a:graphicData uri="http://schemas.microsoft.com/office/word/2010/wordprocessingShape">
+                    <wps:wsp>
+                      <wps:cNvSpPr/>
+                      <wps:spPr>
+                        <a:xfrm>
+                          <a:off x="0" y="0"/>
+                          <a:ext cx="558000" cy="558000"/>
+                        </a:xfrm>
+                        <a:prstGeom prst="ellipse">
+                          <a:avLst/>
+                        </a:prstGeom>
+                        <a:gradFill flip="none" rotWithShape="1">
+                          <a:gsLst>
+                            <a:gs pos="0">
+                              <a:schemeClr val="accent1">
+                                <a:lumMod val="5000"/>
+                                <a:lumOff val="95000"/>
+                              </a:schemeClr>
+                            </a:gs>
+                            <a:gs pos="46000">
+                              <a:srgbClr val="0070C0"/>
+                            </a:gs>
+                            <a:gs pos="83000">
+                              <a:srgbClr val="0070C0"/>
+                            </a:gs>
+                            <a:gs pos="100000">
+                              <a:srgbClr val="0070C0"/>
+                            </a:gs>
+                          </a:gsLst>
+                          <a:lin ang="2700000" scaled="1"/>
+                          <a:tileRect/>
+                        </a:gradFill>
+                        <a:ln>
+                          <a:noFill/>
+                        </a:ln>
+                        <a:effectLst/>
+                      </wps:spPr>
+                      <wps:style>
+                        <a:lnRef idx="2">
+                          <a:schemeClr val="accent1">
+                            <a:shade val="15000"/>
+                          </a:schemeClr>
+                        </a:lnRef>
+                        <a:fillRef idx="1">
+                          <a:schemeClr val="accent1"/>
+                        </a:fillRef>
+                        <a:effectRef idx="0">
+                          <a:schemeClr val="accent1"/>
+                        </a:effectRef>
+                        <a:fontRef idx="minor">
+                          <a:schemeClr val="lt1"/>
+                        </a:fontRef>
+                      </wps:style>
+                      <wps:txbx>
+                        <w:txbxContent>
+                          <w:p>
+                            <w:pPr>
+                              <w:rPr>
+                                <w:rFonts w:ascii="Garamond" w:hAnsi="Garamond"/>
+                                <w:b/>
+                                <w:bCs/>
+                                <w:sz w:val="32"/>
+                                <w:szCs w:val="32"/>
+                              </w:rPr>
+                            </w:pPr>
+                            <w:r>
+                              <w:rPr>
+                                <w:rFonts w:ascii="Garamond" w:hAnsi="Garamond"/>
+                                <w:b/>
+                                <w:bCs/>
+                                <w:sz w:val="32"/>
+                                <w:szCs w:val="32"/>
+                              </w:rPr>
+                              <w:t>10</w:t>
+                            </w:r>
+                          </w:p>
+                        </w:txbxContent>
+                      </wps:txbx>
+                      <wps:bodyPr rot="0" spcFirstLastPara="0" vertOverflow="overflow" horzOverflow="overflow" vert="horz" wrap="square" lIns="91440" tIns="45720" rIns="91440" bIns="45720" numCol="1" spcCol="0" rtlCol="0" fromWordArt="0" anchor="ctr" anchorCtr="0" forceAA="0" compatLnSpc="1">
+                        <a:prstTxWarp prst="textNoShape">
+                          <a:avLst/>
+                        </a:prstTxWarp>
+                        <a:noAutofit/>
+                      </wps:bodyPr>
+                    </wps:wsp>
+                  </a:graphicData>
+                </a:graphic>
+              </wp:anchor>
+            </w:drawing>
+          </mc:Choice>
+          <mc:Fallback>
+            <w:pict>
+              <v:oval w14:anchorId="20DAB57D" id="_x0000_s1035" style="position:absolute;left:0;text-align:left;margin-left:41.8pt;margin-top:54.1pt;width:43.95pt;height:43.95pt;z-index:251707392;visibility:visible;mso-wrap-style:square;mso-wrap-distance-left:9pt;mso-wrap-distance-top:0;mso-wrap-distance-right:9pt;mso-wrap-distance-bottom:0;mso-position-horizontal:absolute;mso-position-horizontal-relative:text;mso-position-vertical:absolute;mso-position-vertical-relative:text;v-text-anchor:middle" o:gfxdata="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" fillcolor="#f0f8fc [180]" stroked="f" strokeweight="1.5pt">
+                <v:fill color2="#0070c0" rotate="t" angle="45" colors="0 #f0f8fd;30147f #0070c0;54395f #0070c0;1 #0070c0" focus="100%" type="gradient"/>
+                <v:stroke joinstyle="miter"/>
+                <v:textbox>
+                  <w:txbxContent>
+                    <w:p>
+                      <w:pPr>
+                        <w:rPr>
+                          <w:rFonts w:ascii="Garamond" w:hAnsi="Garamond"/>
+                          <w:b/>
+                          <w:bCs/>
+                          <w:sz w:val="32"/>
+                          <w:szCs w:val="32"/>
+                        </w:rPr>
+                      </w:pPr>
+                      <w:r>
+                        <w:rPr>
+                          <w:rFonts w:ascii="Garamond" w:hAnsi="Garamond"/>
+                          <w:b/>
+                          <w:bCs/>
+                          <w:sz w:val="32"/>
+                          <w:szCs w:val="32"/>
+                        </w:rPr>
+                        <w:t>10</w:t>
+                      </w:r>
+                    </w:p>
+                  </w:txbxContent>
+                </v:textbox>
+              </v:oval>
+            </w:pict>
+          </mc:Fallback>
+        </mc:AlternateContent>
+      </w:r>
+      <w:r>
+        <w:rPr>
+          <w:rFonts w:ascii="Garamond" w:hAnsi="Garamond"/>
+          <w:b/>
+          <w:bCs/>
+          <w:noProof/>
+          <w:sz w:val="80"/>
+          <w:szCs w:val="80"/>
+        </w:rPr>
+        <mc:AlternateContent>
+          <mc:Choice Requires="wpg">
+            <w:drawing>
+              <wp:anchor distT="0" distB="0" distL="114300" distR="114300" simplePos="0" relativeHeight="251673600" behindDoc="1" locked="0" layoutInCell="1" allowOverlap="1" wp14:anchorId="53DDAB7D" wp14:editId="680ECB4A">
+                <wp:simplePos x="0" y="0"/>
+                <wp:positionH relativeFrom="column">
+                  <wp:posOffset>1093525</wp:posOffset>
+                </wp:positionH>
+                <wp:positionV relativeFrom="paragraph">
+                  <wp:posOffset>646789</wp:posOffset>
+                </wp:positionV>
+                <wp:extent cx="3180411" cy="747506"/>
+                <wp:effectExtent l="0" t="0" r="1270" b="0"/>
+                <wp:wrapNone/>
+                <wp:docPr id="677008873" name="Csoportba foglalás 3"/>
+                <wp:cNvGraphicFramePr/>
+                <a:graphic xmlns:a="http://schemas.openxmlformats.org/drawingml/2006/main">
+                  <a:graphicData uri="http://schemas.microsoft.com/office/word/2010/wordprocessingGroup">
+                    <wpg:wgp>
+                      <wpg:cNvGrpSpPr/>
+                      <wpg:grpSpPr>
+                        <a:xfrm>
+                          <a:off x="0" y="0"/>
+                          <a:ext cx="3180411" cy="747506"/>
+                          <a:chOff x="0" y="0"/>
+                          <a:chExt cx="4436828" cy="636104"/>
+                        </a:xfrm>
+                      </wpg:grpSpPr>
+                      <wps:wsp>
+                        <wps:cNvPr id="1382251791" name="Téglalap 2"/>
+                        <wps:cNvSpPr/>
+                        <wps:spPr>
+                          <a:xfrm>
+                            <a:off x="0" y="0"/>
+                            <a:ext cx="4436828" cy="636104"/>
+                          </a:xfrm>
+                          <a:prstGeom prst="rect">
+                            <a:avLst/>
+                          </a:prstGeom>
+                          <a:solidFill>
+                            <a:srgbClr val="0070C0"/>
+                          </a:solidFill>
+                          <a:ln>
+                            <a:noFill/>
+                          </a:ln>
+                        </wps:spPr>
+                        <wps:style>
+                          <a:lnRef idx="2">
+                            <a:schemeClr val="accent1">
+                              <a:shade val="15000"/>
+                            </a:schemeClr>
+                          </a:lnRef>
+                          <a:fillRef idx="1">
+                            <a:schemeClr val="accent1"/>
+                          </a:fillRef>
+                          <a:effectRef idx="0">
+                            <a:schemeClr val="accent1"/>
+                          </a:effectRef>
+                          <a:fontRef idx="minor">
+                            <a:schemeClr val="lt1"/>
+                          </a:fontRef>
+                        </wps:style>
+                        <wps:bodyPr rot="0" spcFirstLastPara="0" vertOverflow="overflow" horzOverflow="overflow" vert="horz" wrap="square" lIns="91440" tIns="45720" rIns="91440" bIns="45720" numCol="1" spcCol="0" rtlCol="0" fromWordArt="0" anchor="ctr" anchorCtr="0" forceAA="0" compatLnSpc="1">
+                          <a:prstTxWarp prst="textNoShape">
+                            <a:avLst/>
+                          </a:prstTxWarp>
+                          <a:noAutofit/>
+                        </wps:bodyPr>
+                      </wps:wsp>
+                      <wps:wsp>
+                        <wps:cNvPr id="1454661777" name="Téglalap 1"/>
+                        <wps:cNvSpPr/>
+                        <wps:spPr>
+                          <a:xfrm>
+                            <a:off x="39757" y="47707"/>
+                            <a:ext cx="4309607" cy="492760"/>
+                          </a:xfrm>
+                          <a:prstGeom prst="rect">
+                            <a:avLst/>
+                          </a:prstGeom>
+                          <a:solidFill>
+                            <a:schemeClr val="tx2">
+                              <a:lumMod val="10000"/>
+                              <a:lumOff val="90000"/>
+                            </a:schemeClr>
+                          </a:solidFill>
+                          <a:ln>
+                            <a:solidFill>
+                              <a:schemeClr val="bg1"/>
+                            </a:solidFill>
+                          </a:ln>
+                        </wps:spPr>
+                        <wps:style>
+                          <a:lnRef idx="2">
+                            <a:schemeClr val="accent1">
+                              <a:shade val="15000"/>
+                            </a:schemeClr>
+                          </a:lnRef>
+                          <a:fillRef idx="1">
+                            <a:schemeClr val="accent1"/>
+                          </a:fillRef>
+                          <a:effectRef idx="0">
+                            <a:schemeClr val="accent1"/>
+                          </a:effectRef>
+                          <a:fontRef idx="minor">
+                            <a:schemeClr val="lt1"/>
+                          </a:fontRef>
+                        </wps:style>
+                        <wps:bodyPr rot="0" spcFirstLastPara="0" vertOverflow="overflow" horzOverflow="overflow" vert="horz" wrap="square" lIns="91440" tIns="45720" rIns="91440" bIns="45720" numCol="1" spcCol="0" rtlCol="0" fromWordArt="0" anchor="ctr" anchorCtr="0" forceAA="0" compatLnSpc="1">
+                          <a:prstTxWarp prst="textNoShape">
+                            <a:avLst/>
+                          </a:prstTxWarp>
+                          <a:noAutofit/>
+                        </wps:bodyPr>
+                      </wps:wsp>
+                    </wpg:wgp>
+                  </a:graphicData>
+                </a:graphic>
+                <wp14:sizeRelH relativeFrom="margin">
+                  <wp14:pctWidth>0</wp14:pctWidth>
+                </wp14:sizeRelH>
+                <wp14:sizeRelV relativeFrom="margin">
+                  <wp14:pctHeight>0</wp14:pctHeight>
+                </wp14:sizeRelV>
+              </wp:anchor>
+            </w:drawing>
+          </mc:Choice>
+          <mc:Fallback>
+            <w:pict>
+              <v:group w14:anchorId="3EFC3FD9" id="Csoportba foglalás 3" o:spid="_x0000_s1026" style="position:absolute;margin-left:86.1pt;margin-top:50.95pt;width:250.45pt;height:58.85pt;z-index:-251642880;mso-width-relative:margin;mso-height-relative:margin" coordsize="44368,6361" o:gfxdata="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">
+                <v:rect id="Téglalap 2" o:spid="_x0000_s1027" style="position:absolute;width:44368;height:6361;visibility:visible;mso-wrap-style:square;v-text-anchor:middle" o:gfxdata="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" fillcolor="#0070c0" stroked="f" strokeweight="1.5pt"/>
+                <v:rect id="Téglalap 1" o:spid="_x0000_s1028" style="position:absolute;left:397;top:477;width:43096;height:4927;visibility:visible;mso-wrap-style:square;v-text-anchor:middle" o:gfxdata="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" fillcolor="#dceaf7 [351]" strokecolor="white [3212]" strokeweight="1.5pt"/>
+              </v:group>
+            </w:pict>
+          </mc:Fallback>
+        </mc:AlternateContent>
+      </w:r>
+      <w:r>
+        <w:rPr>
+          <w:rFonts w:ascii="Garamond" w:hAnsi="Garamond"/>
+        </w:rPr>
         <w:t>A mezőnyjátékos a következő testrészeit használhatja a játék során: kar, fej, kéz, törzs, comb és térd.</w:t>
       </w:r>
     </w:p>
     <w:p>
+      <w:pPr>
+        <w:ind w:left="1843"/>
+        <w:rPr>
+          <w:rFonts w:ascii="Garamond" w:hAnsi="Garamond"/>
+        </w:rPr>
+      </w:pPr>
       <w:r>
-        <w:t>Johan Petterrson svéd kézilabda játékos 2002-ben olyan hevesen ütközött neki a kapusnak, hogy a nyelvét is majdnem lenyelte.</w:t>
+        <w:rPr>
+          <w:rFonts w:ascii="Garamond" w:hAnsi="Garamond"/>
+        </w:rPr>
+        <w:t xml:space="preserve">Johan </w:t>
       </w:r>
+      <w:proofErr w:type="spellStart"/>
       <w:r>
-        <w:t xml:space="preserve"> </w:t>
+        <w:rPr>
+          <w:rFonts w:ascii="Garamond" w:hAnsi="Garamond"/>
+        </w:rPr>
+        <w:t>Petterrson</w:t>
       </w:r>
+      <w:proofErr w:type="spellEnd"/>
       <w:r>
-        <w:t>A kézilabda, mint labdajáték egy népszerű sport. A kézilabdával kapcsolatban vannak olyan érdekes tények, amelyeket eddig talán még te sem ismertél. Itt az ideje felfedni a homályban lévő, labdajátékkal kapcsolatos titkokat.</w:t>
+        <w:rPr>
+          <w:rFonts w:ascii="Garamond" w:hAnsi="Garamond"/>
+        </w:rPr>
+        <w:t xml:space="preserve"> svéd kézilabda játékos 2002-ben olyan hevesen ütközött neki a kapusnak, hogy a nyelvét is majdnem lenyelte. </w:t>
       </w:r>
     </w:p>
     <w:p>
-      <w:r>
-        <w:t>10 érdekesség… …a kézilabdáról</w:t>
-      </w:r>
-    </w:p>
-    <w:p>
-      <w:r>
-        <w:t>A kézilabda igazából 3 sport kombinációja: a vízilabdáé, a kosárlabdáé és a futballé.</w:t>
-      </w:r>
-      <w:r>
-        <w:tab/>
-      </w:r>
-    </w:p>
-    <w:p>
-      <w:r>
-        <w:lastRenderedPageBreak/>
-        <w:t>A kézilabda mérkőzést két egyenjogú játékvezető vezeti. Az egyik a bíró, a másik pedig a gólvezető.</w:t>
-      </w:r>
-    </w:p>
-    <w:p>
-      <w:r>
-        <w:t>A kézilabda nem csak férfiak, hanem a nők és a gyerekek sportja is. A labda mérete és annak lágysága, keménysége a szerint változik, hogy éppen kik játszanak a pályán. A kézilabdát műanyag, vagy bőrborítású labdával játsszák.</w:t>
-      </w:r>
-    </w:p>
-    <w:p>
-      <w:r>
-        <w:t>A játék gyökerei az ókorig nyúlnak vissza. Már ekkor is megjelent a labda kezdetleges formája, amellyel különféle társasjátékokat játszottak. De római vázákon is találtak már labdát ábrázoló képeket.</w:t>
-      </w:r>
-    </w:p>
-    <w:p>
-      <w:r>
-        <w:t>Európában a foci áll az első helyen, mint népszerű labdajáték. A rangsor második fokát a kézilabda foglalja el, a sportfogadás online adatai alapján.</w:t>
-      </w:r>
-    </w:p>
-    <w:p>
-      <w:r>
-        <w:t>Az európai mezőnyjátékos legfeljebb 3 másodpercig érintheti a labdát és labdával a kézben maximum 3 lépést tehet meg.</w:t>
-      </w:r>
-    </w:p>
-    <w:p>
-      <w:r>
-        <w:t>Az első, férfiaknak szóló nemzetközi kézilabda játékot 1925-ben rendezték meg Németország és Belgium között, a női kézilabdások pedig 1930-ban csaphattak össze. Az első meccset Németország és Ausztria csapata játszotta.</w:t>
-      </w:r>
-    </w:p>
-    <w:p>
-      <w:r>
-        <w:t>A jégkorong egy rendkívüli gyorsaságot igénylő sport. A kézilabda a dobogó második fokára kerül, már ami a gyorsaságot illeti, az Unibet bónusz kutatása alapján.</w:t>
-      </w:r>
-    </w:p>
-    <w:p>
-      <w:r>
-        <w:t>A mezőnyjátékos a következő testrészeit használhatja a játék során: kar, fej, kéz, törzs, comb és térd.</w:t>
-      </w:r>
-    </w:p>
-    <w:p>
-      <w:r>
-        <w:t>Johan Petterrson svéd kézilabda játékos 2002-ben olyan hevesen ütközött neki a kapusnak, hogy a nyelvét is majdnem lenyelte.</w:t>
-      </w:r>
+      <w:pPr>
+        <w:jc w:val="both"/>
+        <w:rPr>
+          <w:rFonts w:ascii="Garamond" w:hAnsi="Garamond"/>
+        </w:rPr>
+      </w:pPr>
     </w:p>
     <w:sectPr>
-      <w:pgSz w:w="11906" w:h="16838"/>
+      <w:type w:val="continuous"/>
+      <w:pgSz w:w="16838" w:h="11906" w:orient="landscape"/>
       <w:pgMar w:top="1417" w:right="1417" w:bottom="1417" w:left="1417" w:header="708" w:footer="708" w:gutter="0"/>
-      <w:cols w:space="708"/>
+      <w:pgBorders w:offsetFrom="page">
+        <w:top w:val="single" w:sz="24" w:space="24" w:color="0070C0"/>
+        <w:left w:val="single" w:sz="24" w:space="24" w:color="0070C0"/>
+        <w:bottom w:val="single" w:sz="24" w:space="24" w:color="0070C0"/>
+        <w:right w:val="single" w:sz="24" w:space="24" w:color="0070C0"/>
+      </w:pgBorders>
+      <w:cols w:num="2" w:space="708"/>
       <w:docGrid w:linePitch="360"/>
     </w:sectPr>
   </w:body>

</xml_diff>